<commit_message>
Zmiany w dokumentacji - iteracja 1
</commit_message>
<xml_diff>
--- a/Domumentacja.docx
+++ b/Domumentacja.docx
@@ -88,8 +88,6 @@
           <w:sz w:val="36"/>
         </w:rPr>
       </w:pPr>
-      <w:bookmarkStart w:id="0" w:name="_GoBack"/>
-      <w:bookmarkEnd w:id="0"/>
     </w:p>
     <w:p>
       <w:pPr>
@@ -253,6 +251,13 @@
     </w:p>
     <w:sdt>
       <w:sdtPr>
+        <w:rPr>
+          <w:caps w:val="0"/>
+          <w:color w:val="auto"/>
+          <w:spacing w:val="0"/>
+          <w:sz w:val="20"/>
+          <w:szCs w:val="20"/>
+        </w:rPr>
         <w:id w:val="1743056359"/>
         <w:docPartObj>
           <w:docPartGallery w:val="Table of Contents"/>
@@ -263,11 +268,6 @@
         <w:rPr>
           <w:b/>
           <w:bCs/>
-          <w:caps w:val="0"/>
-          <w:color w:val="auto"/>
-          <w:spacing w:val="0"/>
-          <w:sz w:val="20"/>
-          <w:szCs w:val="20"/>
         </w:rPr>
       </w:sdtEndPr>
       <w:sdtContent>
@@ -1211,7 +1211,7 @@
           <w:b/>
         </w:rPr>
       </w:pPr>
-      <w:bookmarkStart w:id="1" w:name="_Toc477792333"/>
+      <w:bookmarkStart w:id="0" w:name="_Toc477792333"/>
       <w:r>
         <w:rPr>
           <w:b/>
@@ -1219,19 +1219,45 @@
         <w:lastRenderedPageBreak/>
         <w:t>1. Wstęp</w:t>
       </w:r>
+      <w:bookmarkEnd w:id="0"/>
+    </w:p>
+    <w:p>
+      <w:pPr>
+        <w:rPr>
+          <w:sz w:val="24"/>
+        </w:rPr>
+      </w:pPr>
+      <w:r>
+        <w:rPr>
+          <w:sz w:val="24"/>
+        </w:rPr>
+        <w:t xml:space="preserve">Celem naszego projektu jest stworzenie aplikacji do rozpoznawania twarzy osób wchodzących do pomieszczenia, którym może być np. laboratorium. Aplikacja przyda się </w:t>
+      </w:r>
+      <w:r>
+        <w:rPr>
+          <w:sz w:val="24"/>
+        </w:rPr>
+        <w:br/>
+      </w:r>
+      <w:r>
+        <w:rPr>
+          <w:sz w:val="24"/>
+        </w:rPr>
+        <w:t xml:space="preserve">do selekcji osób wchodzących na salę przed ważnym egzaminem, bądź zwyczajnie, </w:t>
+      </w:r>
+      <w:r>
+        <w:rPr>
+          <w:sz w:val="24"/>
+        </w:rPr>
+        <w:br/>
+      </w:r>
+      <w:bookmarkStart w:id="1" w:name="_GoBack"/>
       <w:bookmarkEnd w:id="1"/>
-    </w:p>
-    <w:p>
-      <w:pPr>
-        <w:rPr>
-          <w:sz w:val="24"/>
-        </w:rPr>
-      </w:pPr>
-      <w:r>
-        <w:rPr>
-          <w:sz w:val="24"/>
-        </w:rPr>
-        <w:t xml:space="preserve">Celem naszego projektu jest stworzenie aplikacji do rozpoznawania twarzy osób wchodzących do pomieszczenia, którym może być np. laboratorium. Aplikacja przyda się do selekcji osób wchodzących na salę przed ważnym egzaminem, bądź zwyczajnie, do rozpoznawania studentów przed wejściem do sali laboratoryjnej i wykrywania osób spoza roku. </w:t>
+      <w:r>
+        <w:rPr>
+          <w:sz w:val="24"/>
+        </w:rPr>
+        <w:t xml:space="preserve">do rozpoznawania studentów przed wejściem do sali laboratoryjnej i wykrywania osób spoza roku. </w:t>
       </w:r>
     </w:p>
     <w:p>
@@ -1272,7 +1298,19 @@
         <w:rPr>
           <w:sz w:val="24"/>
         </w:rPr>
-        <w:t xml:space="preserve"> i bibliotekami podobnymi, które są dziś powszechnie używane w wielu przydatnych aplikacjach i systemach informatycznych. </w:t>
+        <w:t xml:space="preserve"> </w:t>
+      </w:r>
+      <w:r>
+        <w:rPr>
+          <w:sz w:val="24"/>
+        </w:rPr>
+        <w:br/>
+      </w:r>
+      <w:r>
+        <w:rPr>
+          <w:sz w:val="24"/>
+        </w:rPr>
+        <w:t xml:space="preserve">i bibliotekami podobnymi, które są dziś powszechnie używane w wielu przydatnych aplikacjach i systemach informatycznych. </w:t>
       </w:r>
     </w:p>
     <w:p>
@@ -1289,6 +1327,12 @@
       </w:r>
       <w:r>
         <w:rPr>
+          <w:sz w:val="24"/>
+        </w:rPr>
+        <w:br/>
+      </w:r>
+      <w:r>
+        <w:rPr>
           <w:i/>
           <w:sz w:val="24"/>
         </w:rPr>
@@ -1323,14 +1367,9 @@
       </w:pPr>
       <w:bookmarkStart w:id="4" w:name="_Toc477792336"/>
       <w:r>
-        <w:t xml:space="preserve">2.1. Zadania SFR – Student Face </w:t>
-      </w:r>
-      <w:proofErr w:type="spellStart"/>
-      <w:r>
-        <w:t>Recognition</w:t>
+        <w:t>2.1. Zadania SFR – Student Face Recognition</w:t>
       </w:r>
       <w:bookmarkEnd w:id="4"/>
-      <w:proofErr w:type="spellEnd"/>
     </w:p>
     <w:p>
       <w:pPr>
@@ -1410,7 +1449,21 @@
           <w:sz w:val="24"/>
           <w:szCs w:val="24"/>
         </w:rPr>
-        <w:t>Wyświetlenie imienia, nazwiska i numeru indeksu osoby w przypadku rozpoznania jej twarzy</w:t>
+        <w:t xml:space="preserve">Wyświetlenie imienia, nazwiska i numeru indeksu osoby w przypadku rozpoznania </w:t>
+      </w:r>
+      <w:r>
+        <w:rPr>
+          <w:sz w:val="24"/>
+          <w:szCs w:val="24"/>
+        </w:rPr>
+        <w:br/>
+      </w:r>
+      <w:r>
+        <w:rPr>
+          <w:sz w:val="24"/>
+          <w:szCs w:val="24"/>
+        </w:rPr>
+        <w:t>jej twarzy</w:t>
       </w:r>
     </w:p>
     <w:p>
@@ -1764,7 +1817,19 @@
         <w:rPr>
           <w:sz w:val="24"/>
         </w:rPr>
-        <w:t xml:space="preserve">Biblioteka ta zawiera ogrom funkcji służących do pracy z CPU oraz GPU. </w:t>
+        <w:t xml:space="preserve">Biblioteka ta zawiera ogrom funkcji służących </w:t>
+      </w:r>
+      <w:r>
+        <w:rPr>
+          <w:sz w:val="24"/>
+        </w:rPr>
+        <w:br/>
+      </w:r>
+      <w:r>
+        <w:rPr>
+          <w:sz w:val="24"/>
+        </w:rPr>
+        <w:t xml:space="preserve">do pracy z CPU oraz GPU. </w:t>
       </w:r>
       <w:proofErr w:type="spellStart"/>
       <w:r>
@@ -1906,7 +1971,31 @@
         <w:rPr>
           <w:sz w:val="24"/>
         </w:rPr>
-        <w:t xml:space="preserve">system kontroli wersji, który umożliwi nam dostęp do kodu aplikacji z każdego komputera, na którym akurat pracujemy. Odnotowanie wszystkich zmian z notatką przy zapisywaniu postępów pozwala na łatwe analizowanie historii kodu. </w:t>
+        <w:t xml:space="preserve">system kontroli wersji, który umożliwi nam dostęp do kodu aplikacji </w:t>
+      </w:r>
+      <w:r>
+        <w:rPr>
+          <w:sz w:val="24"/>
+        </w:rPr>
+        <w:br/>
+      </w:r>
+      <w:r>
+        <w:rPr>
+          <w:sz w:val="24"/>
+        </w:rPr>
+        <w:t xml:space="preserve">z każdego komputera, na którym akurat pracujemy. Odnotowanie wszystkich zmian </w:t>
+      </w:r>
+      <w:r>
+        <w:rPr>
+          <w:sz w:val="24"/>
+        </w:rPr>
+        <w:br/>
+      </w:r>
+      <w:r>
+        <w:rPr>
+          <w:sz w:val="24"/>
+        </w:rPr>
+        <w:t xml:space="preserve">z notatką przy zapisywaniu postępów pozwala na łatwe analizowanie historii kodu. </w:t>
       </w:r>
     </w:p>
     <w:sectPr>
@@ -2058,6 +2147,7 @@
     <w:r>
       <w:rPr>
         <w:noProof/>
+        <w:lang w:eastAsia="pl-PL"/>
       </w:rPr>
       <mc:AlternateContent>
         <mc:Choice Requires="wps">
@@ -2133,6 +2223,7 @@
                             <w:dataBinding w:prefixMappings="xmlns:ns0='http://purl.org/dc/elements/1.1/' xmlns:ns1='http://schemas.openxmlformats.org/package/2006/metadata/core-properties' " w:xpath="/ns1:coreProperties[1]/ns0:title[1]" w:storeItemID="{6C3C8BC8-F283-45AE-878A-BAB7291924A1}"/>
                             <w:text/>
                           </w:sdtPr>
+                          <w:sdtEndPr/>
                           <w:sdtContent>
                             <w:p>
                               <w:pPr>
@@ -3935,536 +4026,6 @@
 </w:styles>
 </file>
 
-<file path=word/glossary/document.xml><?xml version="1.0" encoding="utf-8"?>
-<w:glossaryDocument xmlns:wpc="http://schemas.microsoft.com/office/word/2010/wordprocessingCanvas" xmlns:mc="http://schemas.openxmlformats.org/markup-compatibility/2006" xmlns:o="urn:schemas-microsoft-com:office:office" xmlns:r="http://schemas.openxmlformats.org/officeDocument/2006/relationships" xmlns:m="http://schemas.openxmlformats.org/officeDocument/2006/math" xmlns:v="urn:schemas-microsoft-com:vml" xmlns:wp14="http://schemas.microsoft.com/office/word/2010/wordprocessingDrawing" xmlns:wp="http://schemas.openxmlformats.org/drawingml/2006/wordprocessingDrawing" xmlns:w10="urn:schemas-microsoft-com:office:word" xmlns:w="http://schemas.openxmlformats.org/wordprocessingml/2006/main" xmlns:w14="http://schemas.microsoft.com/office/word/2010/wordml" xmlns:w15="http://schemas.microsoft.com/office/word/2012/wordml" xmlns:wpg="http://schemas.microsoft.com/office/word/2010/wordprocessingGroup" xmlns:wpi="http://schemas.microsoft.com/office/word/2010/wordprocessingInk" xmlns:wne="http://schemas.microsoft.com/office/word/2006/wordml" xmlns:wps="http://schemas.microsoft.com/office/word/2010/wordprocessingShape" mc:Ignorable="w14 w15 wp14"/>
-</file>
-
-<file path=word/glossary/fontTable.xml><?xml version="1.0" encoding="utf-8"?>
-<w:fonts xmlns:mc="http://schemas.openxmlformats.org/markup-compatibility/2006" xmlns:r="http://schemas.openxmlformats.org/officeDocument/2006/relationships" xmlns:w="http://schemas.openxmlformats.org/wordprocessingml/2006/main" xmlns:w14="http://schemas.microsoft.com/office/word/2010/wordml" xmlns:w15="http://schemas.microsoft.com/office/word/2012/wordml" mc:Ignorable="w14 w15">
-  <w:font w:name="Symbol">
-    <w:panose1 w:val="05050102010706020507"/>
-    <w:charset w:val="02"/>
-    <w:family w:val="roman"/>
-    <w:pitch w:val="variable"/>
-    <w:sig w:usb0="00000000" w:usb1="10000000" w:usb2="00000000" w:usb3="00000000" w:csb0="80000000" w:csb1="00000000"/>
-  </w:font>
-  <w:font w:name="Times New Roman">
-    <w:panose1 w:val="02020603050405020304"/>
-    <w:charset w:val="EE"/>
-    <w:family w:val="roman"/>
-    <w:pitch w:val="variable"/>
-    <w:sig w:usb0="E0002EFF" w:usb1="C000785B" w:usb2="00000009" w:usb3="00000000" w:csb0="000001FF" w:csb1="00000000"/>
-  </w:font>
-  <w:font w:name="Courier New">
-    <w:panose1 w:val="02070309020205020404"/>
-    <w:charset w:val="EE"/>
-    <w:family w:val="modern"/>
-    <w:pitch w:val="fixed"/>
-    <w:sig w:usb0="E0002EFF" w:usb1="C0007843" w:usb2="00000009" w:usb3="00000000" w:csb0="000001FF" w:csb1="00000000"/>
-  </w:font>
-  <w:font w:name="Wingdings">
-    <w:panose1 w:val="05000000000000000000"/>
-    <w:charset w:val="02"/>
-    <w:family w:val="auto"/>
-    <w:pitch w:val="variable"/>
-    <w:sig w:usb0="00000000" w:usb1="10000000" w:usb2="00000000" w:usb3="00000000" w:csb0="80000000" w:csb1="00000000"/>
-  </w:font>
-  <w:font w:name="Calibri">
-    <w:panose1 w:val="020F0502020204030204"/>
-    <w:charset w:val="EE"/>
-    <w:family w:val="swiss"/>
-    <w:pitch w:val="variable"/>
-    <w:sig w:usb0="E0002AFF" w:usb1="C000247B" w:usb2="00000009" w:usb3="00000000" w:csb0="000001FF" w:csb1="00000000"/>
-  </w:font>
-  <w:font w:name="Calibri Light">
-    <w:panose1 w:val="020F0302020204030204"/>
-    <w:charset w:val="EE"/>
-    <w:family w:val="swiss"/>
-    <w:pitch w:val="variable"/>
-    <w:sig w:usb0="E0002AFF" w:usb1="C000247B" w:usb2="00000009" w:usb3="00000000" w:csb0="000001FF" w:csb1="00000000"/>
-  </w:font>
-</w:fonts>
-</file>
-
-<file path=word/glossary/settings.xml><?xml version="1.0" encoding="utf-8"?>
-<w:settings xmlns:mc="http://schemas.openxmlformats.org/markup-compatibility/2006" xmlns:o="urn:schemas-microsoft-com:office:office" xmlns:r="http://schemas.openxmlformats.org/officeDocument/2006/relationships" xmlns:m="http://schemas.openxmlformats.org/officeDocument/2006/math" xmlns:v="urn:schemas-microsoft-com:vml" xmlns:w10="urn:schemas-microsoft-com:office:word" xmlns:w="http://schemas.openxmlformats.org/wordprocessingml/2006/main" xmlns:w14="http://schemas.microsoft.com/office/word/2010/wordml" xmlns:w15="http://schemas.microsoft.com/office/word/2012/wordml" xmlns:sl="http://schemas.openxmlformats.org/schemaLibrary/2006/main" mc:Ignorable="w14 w15">
-  <w:view w:val="normal"/>
-  <w:defaultTabStop w:val="708"/>
-  <w:hyphenationZone w:val="425"/>
-  <w:characterSpacingControl w:val="doNotCompress"/>
-  <w:compat>
-    <w:useFELayout/>
-    <w:compatSetting w:name="compatibilityMode" w:uri="http://schemas.microsoft.com/office/word" w:val="15"/>
-    <w:compatSetting w:name="overrideTableStyleFontSizeAndJustification" w:uri="http://schemas.microsoft.com/office/word" w:val="1"/>
-    <w:compatSetting w:name="enableOpenTypeFeatures" w:uri="http://schemas.microsoft.com/office/word" w:val="1"/>
-    <w:compatSetting w:name="doNotFlipMirrorIndents" w:uri="http://schemas.microsoft.com/office/word" w:val="1"/>
-    <w:compatSetting w:name="differentiateMultirowTableHeaders" w:uri="http://schemas.microsoft.com/office/word" w:val="1"/>
-  </w:compat>
-  <w:rsids>
-    <w:rsidRoot w:val="00DA6BB6"/>
-    <w:rsid w:val="008317CE"/>
-    <w:rsid w:val="00DA6BB6"/>
-  </w:rsids>
-  <m:mathPr>
-    <m:mathFont m:val="Cambria Math"/>
-    <m:brkBin m:val="before"/>
-    <m:brkBinSub m:val="--"/>
-    <m:smallFrac m:val="0"/>
-    <m:dispDef/>
-    <m:lMargin m:val="0"/>
-    <m:rMargin m:val="0"/>
-    <m:defJc m:val="centerGroup"/>
-    <m:wrapIndent m:val="1440"/>
-    <m:intLim m:val="subSup"/>
-    <m:naryLim m:val="undOvr"/>
-  </m:mathPr>
-  <w:themeFontLang w:val="pl-PL"/>
-  <w:clrSchemeMapping w:bg1="light1" w:t1="dark1" w:bg2="light2" w:t2="dark2" w:accent1="accent1" w:accent2="accent2" w:accent3="accent3" w:accent4="accent4" w:accent5="accent5" w:accent6="accent6" w:hyperlink="hyperlink" w:followedHyperlink="followedHyperlink"/>
-  <w:decimalSymbol w:val=","/>
-  <w:listSeparator w:val=";"/>
-  <w15:chartTrackingRefBased/>
-</w:settings>
-</file>
-
-<file path=word/glossary/styles.xml><?xml version="1.0" encoding="utf-8"?>
-<w:styles xmlns:mc="http://schemas.openxmlformats.org/markup-compatibility/2006" xmlns:r="http://schemas.openxmlformats.org/officeDocument/2006/relationships" xmlns:w="http://schemas.openxmlformats.org/wordprocessingml/2006/main" xmlns:w14="http://schemas.microsoft.com/office/word/2010/wordml" xmlns:w15="http://schemas.microsoft.com/office/word/2012/wordml" mc:Ignorable="w14 w15">
-  <w:docDefaults>
-    <w:rPrDefault>
-      <w:rPr>
-        <w:rFonts w:asciiTheme="minorHAnsi" w:eastAsiaTheme="minorEastAsia" w:hAnsiTheme="minorHAnsi" w:cstheme="minorBidi"/>
-        <w:sz w:val="22"/>
-        <w:szCs w:val="22"/>
-        <w:lang w:val="pl-PL" w:eastAsia="pl-PL" w:bidi="ar-SA"/>
-      </w:rPr>
-    </w:rPrDefault>
-    <w:pPrDefault>
-      <w:pPr>
-        <w:spacing w:after="160" w:line="259" w:lineRule="auto"/>
-      </w:pPr>
-    </w:pPrDefault>
-  </w:docDefaults>
-  <w:latentStyles w:defLockedState="0" w:defUIPriority="99" w:defSemiHidden="0" w:defUnhideWhenUsed="0" w:defQFormat="0" w:count="371">
-    <w:lsdException w:name="Normal" w:uiPriority="0" w:qFormat="1"/>
-    <w:lsdException w:name="heading 1" w:uiPriority="9" w:qFormat="1"/>
-    <w:lsdException w:name="heading 2" w:semiHidden="1" w:uiPriority="9" w:unhideWhenUsed="1" w:qFormat="1"/>
-    <w:lsdException w:name="heading 3" w:semiHidden="1" w:uiPriority="9" w:unhideWhenUsed="1" w:qFormat="1"/>
-    <w:lsdException w:name="heading 4" w:semiHidden="1" w:uiPriority="9" w:unhideWhenUsed="1" w:qFormat="1"/>
-    <w:lsdException w:name="heading 5" w:semiHidden="1" w:uiPriority="9" w:unhideWhenUsed="1" w:qFormat="1"/>
-    <w:lsdException w:name="heading 6" w:semiHidden="1" w:uiPriority="9" w:unhideWhenUsed="1" w:qFormat="1"/>
-    <w:lsdException w:name="heading 7" w:semiHidden="1" w:uiPriority="9" w:unhideWhenUsed="1" w:qFormat="1"/>
-    <w:lsdException w:name="heading 8" w:semiHidden="1" w:uiPriority="9" w:unhideWhenUsed="1" w:qFormat="1"/>
-    <w:lsdException w:name="heading 9" w:semiHidden="1" w:uiPriority="9" w:unhideWhenUsed="1" w:qFormat="1"/>
-    <w:lsdException w:name="index 1" w:semiHidden="1" w:unhideWhenUsed="1"/>
-    <w:lsdException w:name="index 2" w:semiHidden="1" w:unhideWhenUsed="1"/>
-    <w:lsdException w:name="index 3" w:semiHidden="1" w:unhideWhenUsed="1"/>
-    <w:lsdException w:name="index 4" w:semiHidden="1" w:unhideWhenUsed="1"/>
-    <w:lsdException w:name="index 5" w:semiHidden="1" w:unhideWhenUsed="1"/>
-    <w:lsdException w:name="index 6" w:semiHidden="1" w:unhideWhenUsed="1"/>
-    <w:lsdException w:name="index 7" w:semiHidden="1" w:unhideWhenUsed="1"/>
-    <w:lsdException w:name="index 8" w:semiHidden="1" w:unhideWhenUsed="1"/>
-    <w:lsdException w:name="index 9" w:semiHidden="1" w:unhideWhenUsed="1"/>
-    <w:lsdException w:name="toc 1" w:semiHidden="1" w:uiPriority="39" w:unhideWhenUsed="1"/>
-    <w:lsdException w:name="toc 2" w:semiHidden="1" w:uiPriority="39" w:unhideWhenUsed="1"/>
-    <w:lsdException w:name="toc 3" w:semiHidden="1" w:uiPriority="39" w:unhideWhenUsed="1"/>
-    <w:lsdException w:name="toc 4" w:semiHidden="1" w:uiPriority="39" w:unhideWhenUsed="1"/>
-    <w:lsdException w:name="toc 5" w:semiHidden="1" w:uiPriority="39" w:unhideWhenUsed="1"/>
-    <w:lsdException w:name="toc 6" w:semiHidden="1" w:uiPriority="39" w:unhideWhenUsed="1"/>
-    <w:lsdException w:name="toc 7" w:semiHidden="1" w:uiPriority="39" w:unhideWhenUsed="1"/>
-    <w:lsdException w:name="toc 8" w:semiHidden="1" w:uiPriority="39" w:unhideWhenUsed="1"/>
-    <w:lsdException w:name="toc 9" w:semiHidden="1" w:uiPriority="39" w:unhideWhenUsed="1"/>
-    <w:lsdException w:name="Normal Indent" w:semiHidden="1" w:unhideWhenUsed="1"/>
-    <w:lsdException w:name="footnote text" w:semiHidden="1" w:unhideWhenUsed="1"/>
-    <w:lsdException w:name="annotation text" w:semiHidden="1" w:unhideWhenUsed="1"/>
-    <w:lsdException w:name="header" w:semiHidden="1" w:unhideWhenUsed="1"/>
-    <w:lsdException w:name="footer" w:semiHidden="1" w:unhideWhenUsed="1"/>
-    <w:lsdException w:name="index heading" w:semiHidden="1" w:unhideWhenUsed="1"/>
-    <w:lsdException w:name="caption" w:semiHidden="1" w:uiPriority="35" w:unhideWhenUsed="1" w:qFormat="1"/>
-    <w:lsdException w:name="table of figures" w:semiHidden="1" w:unhideWhenUsed="1"/>
-    <w:lsdException w:name="envelope address" w:semiHidden="1" w:unhideWhenUsed="1"/>
-    <w:lsdException w:name="envelope return" w:semiHidden="1" w:unhideWhenUsed="1"/>
-    <w:lsdException w:name="footnote reference" w:semiHidden="1" w:unhideWhenUsed="1"/>
-    <w:lsdException w:name="annotation reference" w:semiHidden="1" w:unhideWhenUsed="1"/>
-    <w:lsdException w:name="line number" w:semiHidden="1" w:unhideWhenUsed="1"/>
-    <w:lsdException w:name="page number" w:semiHidden="1" w:unhideWhenUsed="1"/>
-    <w:lsdException w:name="endnote reference" w:semiHidden="1" w:unhideWhenUsed="1"/>
-    <w:lsdException w:name="endnote text" w:semiHidden="1" w:unhideWhenUsed="1"/>
-    <w:lsdException w:name="table of authorities" w:semiHidden="1" w:unhideWhenUsed="1"/>
-    <w:lsdException w:name="macro" w:semiHidden="1" w:unhideWhenUsed="1"/>
-    <w:lsdException w:name="toa heading" w:semiHidden="1" w:unhideWhenUsed="1"/>
-    <w:lsdException w:name="List" w:semiHidden="1" w:unhideWhenUsed="1"/>
-    <w:lsdException w:name="List Bullet" w:semiHidden="1" w:unhideWhenUsed="1"/>
-    <w:lsdException w:name="List Number" w:semiHidden="1" w:unhideWhenUsed="1"/>
-    <w:lsdException w:name="List 2" w:semiHidden="1" w:unhideWhenUsed="1"/>
-    <w:lsdException w:name="List 3" w:semiHidden="1" w:unhideWhenUsed="1"/>
-    <w:lsdException w:name="List 4" w:semiHidden="1" w:unhideWhenUsed="1"/>
-    <w:lsdException w:name="List 5" w:semiHidden="1" w:unhideWhenUsed="1"/>
-    <w:lsdException w:name="List Bullet 2" w:semiHidden="1" w:unhideWhenUsed="1"/>
-    <w:lsdException w:name="List Bullet 3" w:semiHidden="1" w:unhideWhenUsed="1"/>
-    <w:lsdException w:name="List Bullet 4" w:semiHidden="1" w:unhideWhenUsed="1"/>
-    <w:lsdException w:name="List Bullet 5" w:semiHidden="1" w:unhideWhenUsed="1"/>
-    <w:lsdException w:name="List Number 2" w:semiHidden="1" w:unhideWhenUsed="1"/>
-    <w:lsdException w:name="List Number 3" w:semiHidden="1" w:unhideWhenUsed="1"/>
-    <w:lsdException w:name="List Number 4" w:semiHidden="1" w:unhideWhenUsed="1"/>
-    <w:lsdException w:name="List Number 5" w:semiHidden="1" w:unhideWhenUsed="1"/>
-    <w:lsdException w:name="Title" w:uiPriority="10" w:qFormat="1"/>
-    <w:lsdException w:name="Closing" w:semiHidden="1" w:unhideWhenUsed="1"/>
-    <w:lsdException w:name="Signature" w:semiHidden="1" w:unhideWhenUsed="1"/>
-    <w:lsdException w:name="Default Paragraph Font" w:semiHidden="1" w:uiPriority="1" w:unhideWhenUsed="1"/>
-    <w:lsdException w:name="Body Text" w:semiHidden="1" w:unhideWhenUsed="1"/>
-    <w:lsdException w:name="Body Text Indent" w:semiHidden="1" w:unhideWhenUsed="1"/>
-    <w:lsdException w:name="List Continue" w:semiHidden="1" w:unhideWhenUsed="1"/>
-    <w:lsdException w:name="List Continue 2" w:semiHidden="1" w:unhideWhenUsed="1"/>
-    <w:lsdException w:name="List Continue 3" w:semiHidden="1" w:unhideWhenUsed="1"/>
-    <w:lsdException w:name="List Continue 4" w:semiHidden="1" w:unhideWhenUsed="1"/>
-    <w:lsdException w:name="List Continue 5" w:semiHidden="1" w:unhideWhenUsed="1"/>
-    <w:lsdException w:name="Message Header" w:semiHidden="1" w:unhideWhenUsed="1"/>
-    <w:lsdException w:name="Subtitle" w:uiPriority="11" w:qFormat="1"/>
-    <w:lsdException w:name="Salutation" w:semiHidden="1" w:unhideWhenUsed="1"/>
-    <w:lsdException w:name="Date" w:semiHidden="1" w:unhideWhenUsed="1"/>
-    <w:lsdException w:name="Body Text First Indent" w:semiHidden="1" w:unhideWhenUsed="1"/>
-    <w:lsdException w:name="Body Text First Indent 2" w:semiHidden="1" w:unhideWhenUsed="1"/>
-    <w:lsdException w:name="Note Heading" w:semiHidden="1" w:unhideWhenUsed="1"/>
-    <w:lsdException w:name="Body Text 2" w:semiHidden="1" w:unhideWhenUsed="1"/>
-    <w:lsdException w:name="Body Text 3" w:semiHidden="1" w:unhideWhenUsed="1"/>
-    <w:lsdException w:name="Body Text Indent 2" w:semiHidden="1" w:unhideWhenUsed="1"/>
-    <w:lsdException w:name="Body Text Indent 3" w:semiHidden="1" w:unhideWhenUsed="1"/>
-    <w:lsdException w:name="Block Text" w:semiHidden="1" w:unhideWhenUsed="1"/>
-    <w:lsdException w:name="Hyperlink" w:semiHidden="1" w:unhideWhenUsed="1"/>
-    <w:lsdException w:name="FollowedHyperlink" w:semiHidden="1" w:unhideWhenUsed="1"/>
-    <w:lsdException w:name="Strong" w:uiPriority="22" w:qFormat="1"/>
-    <w:lsdException w:name="Emphasis" w:uiPriority="20" w:qFormat="1"/>
-    <w:lsdException w:name="Document Map" w:semiHidden="1" w:unhideWhenUsed="1"/>
-    <w:lsdException w:name="Plain Text" w:semiHidden="1" w:unhideWhenUsed="1"/>
-    <w:lsdException w:name="E-mail Signature" w:semiHidden="1" w:unhideWhenUsed="1"/>
-    <w:lsdException w:name="HTML Top of Form" w:semiHidden="1" w:unhideWhenUsed="1"/>
-    <w:lsdException w:name="HTML Bottom of Form" w:semiHidden="1" w:unhideWhenUsed="1"/>
-    <w:lsdException w:name="Normal (Web)" w:semiHidden="1" w:unhideWhenUsed="1"/>
-    <w:lsdException w:name="HTML Acronym" w:semiHidden="1" w:unhideWhenUsed="1"/>
-    <w:lsdException w:name="HTML Address" w:semiHidden="1" w:unhideWhenUsed="1"/>
-    <w:lsdException w:name="HTML Cite" w:semiHidden="1" w:unhideWhenUsed="1"/>
-    <w:lsdException w:name="HTML Code" w:semiHidden="1" w:unhideWhenUsed="1"/>
-    <w:lsdException w:name="HTML Definition" w:semiHidden="1" w:unhideWhenUsed="1"/>
-    <w:lsdException w:name="HTML Keyboard" w:semiHidden="1" w:unhideWhenUsed="1"/>
-    <w:lsdException w:name="HTML Preformatted" w:semiHidden="1" w:unhideWhenUsed="1"/>
-    <w:lsdException w:name="HTML Sample" w:semiHidden="1" w:unhideWhenUsed="1"/>
-    <w:lsdException w:name="HTML Typewriter" w:semiHidden="1" w:unhideWhenUsed="1"/>
-    <w:lsdException w:name="HTML Variable" w:semiHidden="1" w:unhideWhenUsed="1"/>
-    <w:lsdException w:name="Normal Table" w:semiHidden="1" w:unhideWhenUsed="1"/>
-    <w:lsdException w:name="annotation subject" w:semiHidden="1" w:unhideWhenUsed="1"/>
-    <w:lsdException w:name="No List" w:semiHidden="1" w:unhideWhenUsed="1"/>
-    <w:lsdException w:name="Outline List 1" w:semiHidden="1" w:unhideWhenUsed="1"/>
-    <w:lsdException w:name="Outline List 2" w:semiHidden="1" w:unhideWhenUsed="1"/>
-    <w:lsdException w:name="Outline List 3" w:semiHidden="1" w:unhideWhenUsed="1"/>
-    <w:lsdException w:name="Table Simple 1" w:semiHidden="1" w:unhideWhenUsed="1"/>
-    <w:lsdException w:name="Table Simple 2" w:semiHidden="1" w:unhideWhenUsed="1"/>
-    <w:lsdException w:name="Table Simple 3" w:semiHidden="1" w:unhideWhenUsed="1"/>
-    <w:lsdException w:name="Table Classic 1" w:semiHidden="1" w:unhideWhenUsed="1"/>
-    <w:lsdException w:name="Table Classic 2" w:semiHidden="1" w:unhideWhenUsed="1"/>
-    <w:lsdException w:name="Table Classic 3" w:semiHidden="1" w:unhideWhenUsed="1"/>
-    <w:lsdException w:name="Table Classic 4" w:semiHidden="1" w:unhideWhenUsed="1"/>
-    <w:lsdException w:name="Table Colorful 1" w:semiHidden="1" w:unhideWhenUsed="1"/>
-    <w:lsdException w:name="Table Colorful 2" w:semiHidden="1" w:unhideWhenUsed="1"/>
-    <w:lsdException w:name="Table Colorful 3" w:semiHidden="1" w:unhideWhenUsed="1"/>
-    <w:lsdException w:name="Table Columns 1" w:semiHidden="1" w:unhideWhenUsed="1"/>
-    <w:lsdException w:name="Table Columns 2" w:semiHidden="1" w:unhideWhenUsed="1"/>
-    <w:lsdException w:name="Table Columns 3" w:semiHidden="1" w:unhideWhenUsed="1"/>
-    <w:lsdException w:name="Table Columns 4" w:semiHidden="1" w:unhideWhenUsed="1"/>
-    <w:lsdException w:name="Table Columns 5" w:semiHidden="1" w:unhideWhenUsed="1"/>
-    <w:lsdException w:name="Table Grid 1" w:semiHidden="1" w:unhideWhenUsed="1"/>
-    <w:lsdException w:name="Table Grid 2" w:semiHidden="1" w:unhideWhenUsed="1"/>
-    <w:lsdException w:name="Table Grid 3" w:semiHidden="1" w:unhideWhenUsed="1"/>
-    <w:lsdException w:name="Table Grid 4" w:semiHidden="1" w:unhideWhenUsed="1"/>
-    <w:lsdException w:name="Table Grid 5" w:semiHidden="1" w:unhideWhenUsed="1"/>
-    <w:lsdException w:name="Table Grid 6" w:semiHidden="1" w:unhideWhenUsed="1"/>
-    <w:lsdException w:name="Table Grid 7" w:semiHidden="1" w:unhideWhenUsed="1"/>
-    <w:lsdException w:name="Table Grid 8" w:semiHidden="1" w:unhideWhenUsed="1"/>
-    <w:lsdException w:name="Table List 1" w:semiHidden="1" w:unhideWhenUsed="1"/>
-    <w:lsdException w:name="Table List 2" w:semiHidden="1" w:unhideWhenUsed="1"/>
-    <w:lsdException w:name="Table List 3" w:semiHidden="1" w:unhideWhenUsed="1"/>
-    <w:lsdException w:name="Table List 4" w:semiHidden="1" w:unhideWhenUsed="1"/>
-    <w:lsdException w:name="Table List 5" w:semiHidden="1" w:unhideWhenUsed="1"/>
-    <w:lsdException w:name="Table List 6" w:semiHidden="1" w:unhideWhenUsed="1"/>
-    <w:lsdException w:name="Table List 7" w:semiHidden="1" w:unhideWhenUsed="1"/>
-    <w:lsdException w:name="Table List 8" w:semiHidden="1" w:unhideWhenUsed="1"/>
-    <w:lsdException w:name="Table 3D effects 1" w:semiHidden="1" w:unhideWhenUsed="1"/>
-    <w:lsdException w:name="Table 3D effects 2" w:semiHidden="1" w:unhideWhenUsed="1"/>
-    <w:lsdException w:name="Table 3D effects 3" w:semiHidden="1" w:unhideWhenUsed="1"/>
-    <w:lsdException w:name="Table Contemporary" w:semiHidden="1" w:unhideWhenUsed="1"/>
-    <w:lsdException w:name="Table Elegant" w:semiHidden="1" w:unhideWhenUsed="1"/>
-    <w:lsdException w:name="Table Professional" w:semiHidden="1" w:unhideWhenUsed="1"/>
-    <w:lsdException w:name="Table Subtle 1" w:semiHidden="1" w:unhideWhenUsed="1"/>
-    <w:lsdException w:name="Table Subtle 2" w:semiHidden="1" w:unhideWhenUsed="1"/>
-    <w:lsdException w:name="Table Web 1" w:semiHidden="1" w:unhideWhenUsed="1"/>
-    <w:lsdException w:name="Table Web 2" w:semiHidden="1" w:unhideWhenUsed="1"/>
-    <w:lsdException w:name="Table Web 3" w:semiHidden="1" w:unhideWhenUsed="1"/>
-    <w:lsdException w:name="Balloon Text" w:semiHidden="1" w:unhideWhenUsed="1"/>
-    <w:lsdException w:name="Table Grid" w:uiPriority="39"/>
-    <w:lsdException w:name="Table Theme" w:semiHidden="1" w:unhideWhenUsed="1"/>
-    <w:lsdException w:name="Placeholder Text" w:semiHidden="1"/>
-    <w:lsdException w:name="No Spacing" w:uiPriority="1" w:qFormat="1"/>
-    <w:lsdException w:name="Light Shading" w:uiPriority="60"/>
-    <w:lsdException w:name="Light List" w:uiPriority="61"/>
-    <w:lsdException w:name="Light Grid" w:uiPriority="62"/>
-    <w:lsdException w:name="Medium Shading 1" w:uiPriority="63"/>
-    <w:lsdException w:name="Medium Shading 2" w:uiPriority="64"/>
-    <w:lsdException w:name="Medium List 1" w:uiPriority="65"/>
-    <w:lsdException w:name="Medium List 2" w:uiPriority="66"/>
-    <w:lsdException w:name="Medium Grid 1" w:uiPriority="67"/>
-    <w:lsdException w:name="Medium Grid 2" w:uiPriority="68"/>
-    <w:lsdException w:name="Medium Grid 3" w:uiPriority="69"/>
-    <w:lsdException w:name="Dark List" w:uiPriority="70"/>
-    <w:lsdException w:name="Colorful Shading" w:uiPriority="71"/>
-    <w:lsdException w:name="Colorful List" w:uiPriority="72"/>
-    <w:lsdException w:name="Colorful Grid" w:uiPriority="73"/>
-    <w:lsdException w:name="Light Shading Accent 1" w:uiPriority="60"/>
-    <w:lsdException w:name="Light List Accent 1" w:uiPriority="61"/>
-    <w:lsdException w:name="Light Grid Accent 1" w:uiPriority="62"/>
-    <w:lsdException w:name="Medium Shading 1 Accent 1" w:uiPriority="63"/>
-    <w:lsdException w:name="Medium Shading 2 Accent 1" w:uiPriority="64"/>
-    <w:lsdException w:name="Medium List 1 Accent 1" w:uiPriority="65"/>
-    <w:lsdException w:name="Revision" w:semiHidden="1"/>
-    <w:lsdException w:name="List Paragraph" w:uiPriority="34" w:qFormat="1"/>
-    <w:lsdException w:name="Quote" w:uiPriority="29" w:qFormat="1"/>
-    <w:lsdException w:name="Intense Quote" w:uiPriority="30" w:qFormat="1"/>
-    <w:lsdException w:name="Medium List 2 Accent 1" w:uiPriority="66"/>
-    <w:lsdException w:name="Medium Grid 1 Accent 1" w:uiPriority="67"/>
-    <w:lsdException w:name="Medium Grid 2 Accent 1" w:uiPriority="68"/>
-    <w:lsdException w:name="Medium Grid 3 Accent 1" w:uiPriority="69"/>
-    <w:lsdException w:name="Dark List Accent 1" w:uiPriority="70"/>
-    <w:lsdException w:name="Colorful Shading Accent 1" w:uiPriority="71"/>
-    <w:lsdException w:name="Colorful List Accent 1" w:uiPriority="72"/>
-    <w:lsdException w:name="Colorful Grid Accent 1" w:uiPriority="73"/>
-    <w:lsdException w:name="Light Shading Accent 2" w:uiPriority="60"/>
-    <w:lsdException w:name="Light List Accent 2" w:uiPriority="61"/>
-    <w:lsdException w:name="Light Grid Accent 2" w:uiPriority="62"/>
-    <w:lsdException w:name="Medium Shading 1 Accent 2" w:uiPriority="63"/>
-    <w:lsdException w:name="Medium Shading 2 Accent 2" w:uiPriority="64"/>
-    <w:lsdException w:name="Medium List 1 Accent 2" w:uiPriority="65"/>
-    <w:lsdException w:name="Medium List 2 Accent 2" w:uiPriority="66"/>
-    <w:lsdException w:name="Medium Grid 1 Accent 2" w:uiPriority="67"/>
-    <w:lsdException w:name="Medium Grid 2 Accent 2" w:uiPriority="68"/>
-    <w:lsdException w:name="Medium Grid 3 Accent 2" w:uiPriority="69"/>
-    <w:lsdException w:name="Dark List Accent 2" w:uiPriority="70"/>
-    <w:lsdException w:name="Colorful Shading Accent 2" w:uiPriority="71"/>
-    <w:lsdException w:name="Colorful List Accent 2" w:uiPriority="72"/>
-    <w:lsdException w:name="Colorful Grid Accent 2" w:uiPriority="73"/>
-    <w:lsdException w:name="Light Shading Accent 3" w:uiPriority="60"/>
-    <w:lsdException w:name="Light List Accent 3" w:uiPriority="61"/>
-    <w:lsdException w:name="Light Grid Accent 3" w:uiPriority="62"/>
-    <w:lsdException w:name="Medium Shading 1 Accent 3" w:uiPriority="63"/>
-    <w:lsdException w:name="Medium Shading 2 Accent 3" w:uiPriority="64"/>
-    <w:lsdException w:name="Medium List 1 Accent 3" w:uiPriority="65"/>
-    <w:lsdException w:name="Medium List 2 Accent 3" w:uiPriority="66"/>
-    <w:lsdException w:name="Medium Grid 1 Accent 3" w:uiPriority="67"/>
-    <w:lsdException w:name="Medium Grid 2 Accent 3" w:uiPriority="68"/>
-    <w:lsdException w:name="Medium Grid 3 Accent 3" w:uiPriority="69"/>
-    <w:lsdException w:name="Dark List Accent 3" w:uiPriority="70"/>
-    <w:lsdException w:name="Colorful Shading Accent 3" w:uiPriority="71"/>
-    <w:lsdException w:name="Colorful List Accent 3" w:uiPriority="72"/>
-    <w:lsdException w:name="Colorful Grid Accent 3" w:uiPriority="73"/>
-    <w:lsdException w:name="Light Shading Accent 4" w:uiPriority="60"/>
-    <w:lsdException w:name="Light List Accent 4" w:uiPriority="61"/>
-    <w:lsdException w:name="Light Grid Accent 4" w:uiPriority="62"/>
-    <w:lsdException w:name="Medium Shading 1 Accent 4" w:uiPriority="63"/>
-    <w:lsdException w:name="Medium Shading 2 Accent 4" w:uiPriority="64"/>
-    <w:lsdException w:name="Medium List 1 Accent 4" w:uiPriority="65"/>
-    <w:lsdException w:name="Medium List 2 Accent 4" w:uiPriority="66"/>
-    <w:lsdException w:name="Medium Grid 1 Accent 4" w:uiPriority="67"/>
-    <w:lsdException w:name="Medium Grid 2 Accent 4" w:uiPriority="68"/>
-    <w:lsdException w:name="Medium Grid 3 Accent 4" w:uiPriority="69"/>
-    <w:lsdException w:name="Dark List Accent 4" w:uiPriority="70"/>
-    <w:lsdException w:name="Colorful Shading Accent 4" w:uiPriority="71"/>
-    <w:lsdException w:name="Colorful List Accent 4" w:uiPriority="72"/>
-    <w:lsdException w:name="Colorful Grid Accent 4" w:uiPriority="73"/>
-    <w:lsdException w:name="Light Shading Accent 5" w:uiPriority="60"/>
-    <w:lsdException w:name="Light List Accent 5" w:uiPriority="61"/>
-    <w:lsdException w:name="Light Grid Accent 5" w:uiPriority="62"/>
-    <w:lsdException w:name="Medium Shading 1 Accent 5" w:uiPriority="63"/>
-    <w:lsdException w:name="Medium Shading 2 Accent 5" w:uiPriority="64"/>
-    <w:lsdException w:name="Medium List 1 Accent 5" w:uiPriority="65"/>
-    <w:lsdException w:name="Medium List 2 Accent 5" w:uiPriority="66"/>
-    <w:lsdException w:name="Medium Grid 1 Accent 5" w:uiPriority="67"/>
-    <w:lsdException w:name="Medium Grid 2 Accent 5" w:uiPriority="68"/>
-    <w:lsdException w:name="Medium Grid 3 Accent 5" w:uiPriority="69"/>
-    <w:lsdException w:name="Dark List Accent 5" w:uiPriority="70"/>
-    <w:lsdException w:name="Colorful Shading Accent 5" w:uiPriority="71"/>
-    <w:lsdException w:name="Colorful List Accent 5" w:uiPriority="72"/>
-    <w:lsdException w:name="Colorful Grid Accent 5" w:uiPriority="73"/>
-    <w:lsdException w:name="Light Shading Accent 6" w:uiPriority="60"/>
-    <w:lsdException w:name="Light List Accent 6" w:uiPriority="61"/>
-    <w:lsdException w:name="Light Grid Accent 6" w:uiPriority="62"/>
-    <w:lsdException w:name="Medium Shading 1 Accent 6" w:uiPriority="63"/>
-    <w:lsdException w:name="Medium Shading 2 Accent 6" w:uiPriority="64"/>
-    <w:lsdException w:name="Medium List 1 Accent 6" w:uiPriority="65"/>
-    <w:lsdException w:name="Medium List 2 Accent 6" w:uiPriority="66"/>
-    <w:lsdException w:name="Medium Grid 1 Accent 6" w:uiPriority="67"/>
-    <w:lsdException w:name="Medium Grid 2 Accent 6" w:uiPriority="68"/>
-    <w:lsdException w:name="Medium Grid 3 Accent 6" w:uiPriority="69"/>
-    <w:lsdException w:name="Dark List Accent 6" w:uiPriority="70"/>
-    <w:lsdException w:name="Colorful Shading Accent 6" w:uiPriority="71"/>
-    <w:lsdException w:name="Colorful List Accent 6" w:uiPriority="72"/>
-    <w:lsdException w:name="Colorful Grid Accent 6" w:uiPriority="73"/>
-    <w:lsdException w:name="Subtle Emphasis" w:uiPriority="19" w:qFormat="1"/>
-    <w:lsdException w:name="Intense Emphasis" w:uiPriority="21" w:qFormat="1"/>
-    <w:lsdException w:name="Subtle Reference" w:uiPriority="31" w:qFormat="1"/>
-    <w:lsdException w:name="Intense Reference" w:uiPriority="32" w:qFormat="1"/>
-    <w:lsdException w:name="Book Title" w:uiPriority="33" w:qFormat="1"/>
-    <w:lsdException w:name="Bibliography" w:semiHidden="1" w:uiPriority="37" w:unhideWhenUsed="1"/>
-    <w:lsdException w:name="TOC Heading" w:semiHidden="1" w:uiPriority="39" w:unhideWhenUsed="1" w:qFormat="1"/>
-    <w:lsdException w:name="Plain Table 1" w:uiPriority="41"/>
-    <w:lsdException w:name="Plain Table 2" w:uiPriority="42"/>
-    <w:lsdException w:name="Plain Table 3" w:uiPriority="43"/>
-    <w:lsdException w:name="Plain Table 4" w:uiPriority="44"/>
-    <w:lsdException w:name="Plain Table 5" w:uiPriority="45"/>
-    <w:lsdException w:name="Grid Table Light" w:uiPriority="40"/>
-    <w:lsdException w:name="Grid Table 1 Light" w:uiPriority="46"/>
-    <w:lsdException w:name="Grid Table 2" w:uiPriority="47"/>
-    <w:lsdException w:name="Grid Table 3" w:uiPriority="48"/>
-    <w:lsdException w:name="Grid Table 4" w:uiPriority="49"/>
-    <w:lsdException w:name="Grid Table 5 Dark" w:uiPriority="50"/>
-    <w:lsdException w:name="Grid Table 6 Colorful" w:uiPriority="51"/>
-    <w:lsdException w:name="Grid Table 7 Colorful" w:uiPriority="52"/>
-    <w:lsdException w:name="Grid Table 1 Light Accent 1" w:uiPriority="46"/>
-    <w:lsdException w:name="Grid Table 2 Accent 1" w:uiPriority="47"/>
-    <w:lsdException w:name="Grid Table 3 Accent 1" w:uiPriority="48"/>
-    <w:lsdException w:name="Grid Table 4 Accent 1" w:uiPriority="49"/>
-    <w:lsdException w:name="Grid Table 5 Dark Accent 1" w:uiPriority="50"/>
-    <w:lsdException w:name="Grid Table 6 Colorful Accent 1" w:uiPriority="51"/>
-    <w:lsdException w:name="Grid Table 7 Colorful Accent 1" w:uiPriority="52"/>
-    <w:lsdException w:name="Grid Table 1 Light Accent 2" w:uiPriority="46"/>
-    <w:lsdException w:name="Grid Table 2 Accent 2" w:uiPriority="47"/>
-    <w:lsdException w:name="Grid Table 3 Accent 2" w:uiPriority="48"/>
-    <w:lsdException w:name="Grid Table 4 Accent 2" w:uiPriority="49"/>
-    <w:lsdException w:name="Grid Table 5 Dark Accent 2" w:uiPriority="50"/>
-    <w:lsdException w:name="Grid Table 6 Colorful Accent 2" w:uiPriority="51"/>
-    <w:lsdException w:name="Grid Table 7 Colorful Accent 2" w:uiPriority="52"/>
-    <w:lsdException w:name="Grid Table 1 Light Accent 3" w:uiPriority="46"/>
-    <w:lsdException w:name="Grid Table 2 Accent 3" w:uiPriority="47"/>
-    <w:lsdException w:name="Grid Table 3 Accent 3" w:uiPriority="48"/>
-    <w:lsdException w:name="Grid Table 4 Accent 3" w:uiPriority="49"/>
-    <w:lsdException w:name="Grid Table 5 Dark Accent 3" w:uiPriority="50"/>
-    <w:lsdException w:name="Grid Table 6 Colorful Accent 3" w:uiPriority="51"/>
-    <w:lsdException w:name="Grid Table 7 Colorful Accent 3" w:uiPriority="52"/>
-    <w:lsdException w:name="Grid Table 1 Light Accent 4" w:uiPriority="46"/>
-    <w:lsdException w:name="Grid Table 2 Accent 4" w:uiPriority="47"/>
-    <w:lsdException w:name="Grid Table 3 Accent 4" w:uiPriority="48"/>
-    <w:lsdException w:name="Grid Table 4 Accent 4" w:uiPriority="49"/>
-    <w:lsdException w:name="Grid Table 5 Dark Accent 4" w:uiPriority="50"/>
-    <w:lsdException w:name="Grid Table 6 Colorful Accent 4" w:uiPriority="51"/>
-    <w:lsdException w:name="Grid Table 7 Colorful Accent 4" w:uiPriority="52"/>
-    <w:lsdException w:name="Grid Table 1 Light Accent 5" w:uiPriority="46"/>
-    <w:lsdException w:name="Grid Table 2 Accent 5" w:uiPriority="47"/>
-    <w:lsdException w:name="Grid Table 3 Accent 5" w:uiPriority="48"/>
-    <w:lsdException w:name="Grid Table 4 Accent 5" w:uiPriority="49"/>
-    <w:lsdException w:name="Grid Table 5 Dark Accent 5" w:uiPriority="50"/>
-    <w:lsdException w:name="Grid Table 6 Colorful Accent 5" w:uiPriority="51"/>
-    <w:lsdException w:name="Grid Table 7 Colorful Accent 5" w:uiPriority="52"/>
-    <w:lsdException w:name="Grid Table 1 Light Accent 6" w:uiPriority="46"/>
-    <w:lsdException w:name="Grid Table 2 Accent 6" w:uiPriority="47"/>
-    <w:lsdException w:name="Grid Table 3 Accent 6" w:uiPriority="48"/>
-    <w:lsdException w:name="Grid Table 4 Accent 6" w:uiPriority="49"/>
-    <w:lsdException w:name="Grid Table 5 Dark Accent 6" w:uiPriority="50"/>
-    <w:lsdException w:name="Grid Table 6 Colorful Accent 6" w:uiPriority="51"/>
-    <w:lsdException w:name="Grid Table 7 Colorful Accent 6" w:uiPriority="52"/>
-    <w:lsdException w:name="List Table 1 Light" w:uiPriority="46"/>
-    <w:lsdException w:name="List Table 2" w:uiPriority="47"/>
-    <w:lsdException w:name="List Table 3" w:uiPriority="48"/>
-    <w:lsdException w:name="List Table 4" w:uiPriority="49"/>
-    <w:lsdException w:name="List Table 5 Dark" w:uiPriority="50"/>
-    <w:lsdException w:name="List Table 6 Colorful" w:uiPriority="51"/>
-    <w:lsdException w:name="List Table 7 Colorful" w:uiPriority="52"/>
-    <w:lsdException w:name="List Table 1 Light Accent 1" w:uiPriority="46"/>
-    <w:lsdException w:name="List Table 2 Accent 1" w:uiPriority="47"/>
-    <w:lsdException w:name="List Table 3 Accent 1" w:uiPriority="48"/>
-    <w:lsdException w:name="List Table 4 Accent 1" w:uiPriority="49"/>
-    <w:lsdException w:name="List Table 5 Dark Accent 1" w:uiPriority="50"/>
-    <w:lsdException w:name="List Table 6 Colorful Accent 1" w:uiPriority="51"/>
-    <w:lsdException w:name="List Table 7 Colorful Accent 1" w:uiPriority="52"/>
-    <w:lsdException w:name="List Table 1 Light Accent 2" w:uiPriority="46"/>
-    <w:lsdException w:name="List Table 2 Accent 2" w:uiPriority="47"/>
-    <w:lsdException w:name="List Table 3 Accent 2" w:uiPriority="48"/>
-    <w:lsdException w:name="List Table 4 Accent 2" w:uiPriority="49"/>
-    <w:lsdException w:name="List Table 5 Dark Accent 2" w:uiPriority="50"/>
-    <w:lsdException w:name="List Table 6 Colorful Accent 2" w:uiPriority="51"/>
-    <w:lsdException w:name="List Table 7 Colorful Accent 2" w:uiPriority="52"/>
-    <w:lsdException w:name="List Table 1 Light Accent 3" w:uiPriority="46"/>
-    <w:lsdException w:name="List Table 2 Accent 3" w:uiPriority="47"/>
-    <w:lsdException w:name="List Table 3 Accent 3" w:uiPriority="48"/>
-    <w:lsdException w:name="List Table 4 Accent 3" w:uiPriority="49"/>
-    <w:lsdException w:name="List Table 5 Dark Accent 3" w:uiPriority="50"/>
-    <w:lsdException w:name="List Table 6 Colorful Accent 3" w:uiPriority="51"/>
-    <w:lsdException w:name="List Table 7 Colorful Accent 3" w:uiPriority="52"/>
-    <w:lsdException w:name="List Table 1 Light Accent 4" w:uiPriority="46"/>
-    <w:lsdException w:name="List Table 2 Accent 4" w:uiPriority="47"/>
-    <w:lsdException w:name="List Table 3 Accent 4" w:uiPriority="48"/>
-    <w:lsdException w:name="List Table 4 Accent 4" w:uiPriority="49"/>
-    <w:lsdException w:name="List Table 5 Dark Accent 4" w:uiPriority="50"/>
-    <w:lsdException w:name="List Table 6 Colorful Accent 4" w:uiPriority="51"/>
-    <w:lsdException w:name="List Table 7 Colorful Accent 4" w:uiPriority="52"/>
-    <w:lsdException w:name="List Table 1 Light Accent 5" w:uiPriority="46"/>
-    <w:lsdException w:name="List Table 2 Accent 5" w:uiPriority="47"/>
-    <w:lsdException w:name="List Table 3 Accent 5" w:uiPriority="48"/>
-    <w:lsdException w:name="List Table 4 Accent 5" w:uiPriority="49"/>
-    <w:lsdException w:name="List Table 5 Dark Accent 5" w:uiPriority="50"/>
-    <w:lsdException w:name="List Table 6 Colorful Accent 5" w:uiPriority="51"/>
-    <w:lsdException w:name="List Table 7 Colorful Accent 5" w:uiPriority="52"/>
-    <w:lsdException w:name="List Table 1 Light Accent 6" w:uiPriority="46"/>
-    <w:lsdException w:name="List Table 2 Accent 6" w:uiPriority="47"/>
-    <w:lsdException w:name="List Table 3 Accent 6" w:uiPriority="48"/>
-    <w:lsdException w:name="List Table 4 Accent 6" w:uiPriority="49"/>
-    <w:lsdException w:name="List Table 5 Dark Accent 6" w:uiPriority="50"/>
-    <w:lsdException w:name="List Table 6 Colorful Accent 6" w:uiPriority="51"/>
-    <w:lsdException w:name="List Table 7 Colorful Accent 6" w:uiPriority="52"/>
-  </w:latentStyles>
-  <w:style w:type="paragraph" w:default="1" w:styleId="Normalny">
-    <w:name w:val="Normal"/>
-    <w:qFormat/>
-  </w:style>
-  <w:style w:type="character" w:default="1" w:styleId="Domylnaczcionkaakapitu">
-    <w:name w:val="Default Paragraph Font"/>
-    <w:uiPriority w:val="1"/>
-    <w:semiHidden/>
-    <w:unhideWhenUsed/>
-  </w:style>
-  <w:style w:type="table" w:default="1" w:styleId="Standardowy">
-    <w:name w:val="Normal Table"/>
-    <w:uiPriority w:val="99"/>
-    <w:semiHidden/>
-    <w:unhideWhenUsed/>
-    <w:tblPr>
-      <w:tblInd w:w="0" w:type="dxa"/>
-      <w:tblCellMar>
-        <w:top w:w="0" w:type="dxa"/>
-        <w:left w:w="108" w:type="dxa"/>
-        <w:bottom w:w="0" w:type="dxa"/>
-        <w:right w:w="108" w:type="dxa"/>
-      </w:tblCellMar>
-    </w:tblPr>
-  </w:style>
-  <w:style w:type="numbering" w:default="1" w:styleId="Bezlisty">
-    <w:name w:val="No List"/>
-    <w:uiPriority w:val="99"/>
-    <w:semiHidden/>
-    <w:unhideWhenUsed/>
-  </w:style>
-  <w:style w:type="paragraph" w:customStyle="1" w:styleId="0FE6E649302A4B59A0832B212BCC75C8">
-    <w:name w:val="0FE6E649302A4B59A0832B212BCC75C8"/>
-    <w:rsid w:val="00DA6BB6"/>
-  </w:style>
-  <w:style w:type="paragraph" w:customStyle="1" w:styleId="F906102ECAF04330942DCA6A34E7F81A">
-    <w:name w:val="F906102ECAF04330942DCA6A34E7F81A"/>
-    <w:rsid w:val="00DA6BB6"/>
-  </w:style>
-</w:styles>
-</file>
-
-<file path=word/glossary/webSettings.xml><?xml version="1.0" encoding="utf-8"?>
-<w:webSettings xmlns:mc="http://schemas.openxmlformats.org/markup-compatibility/2006" xmlns:r="http://schemas.openxmlformats.org/officeDocument/2006/relationships" xmlns:w="http://schemas.openxmlformats.org/wordprocessingml/2006/main" xmlns:w14="http://schemas.microsoft.com/office/word/2010/wordml" xmlns:w15="http://schemas.microsoft.com/office/word/2012/wordml" mc:Ignorable="w14 w15">
-  <w:optimizeForBrowser/>
-  <w:allowPNG/>
-</w:webSettings>
-</file>
-
 <file path=word/theme/theme1.xml><?xml version="1.0" encoding="utf-8"?>
 <a:theme xmlns:a="http://schemas.openxmlformats.org/drawingml/2006/main" name="Motyw pakietu Office">
   <a:themeElements>
@@ -4731,7 +4292,7 @@
 </file>
 
 <file path=customXml/itemProps1.xml><?xml version="1.0" encoding="utf-8"?>
-<ds:datastoreItem xmlns:ds="http://schemas.openxmlformats.org/officeDocument/2006/customXml" ds:itemID="{5EE15C22-6AB9-4F9A-A1AF-D234FF1F0E13}">
+<ds:datastoreItem xmlns:ds="http://schemas.openxmlformats.org/officeDocument/2006/customXml" ds:itemID="{765E9074-71F9-4224-A399-4911C0E23EB4}">
   <ds:schemaRefs>
     <ds:schemaRef ds:uri="http://schemas.openxmlformats.org/officeDocument/2006/bibliography"/>
   </ds:schemaRefs>

</xml_diff>

<commit_message>
Start/Stop capturing button, faces counter and component size adjust
</commit_message>
<xml_diff>
--- a/Domumentacja.docx
+++ b/Domumentacja.docx
@@ -1251,125 +1251,123 @@
         </w:rPr>
         <w:br/>
       </w:r>
-      <w:bookmarkStart w:id="1" w:name="_GoBack"/>
+      <w:r>
+        <w:rPr>
+          <w:sz w:val="24"/>
+        </w:rPr>
+        <w:t xml:space="preserve">do rozpoznawania studentów przed wejściem do sali laboratoryjnej i wykrywania osób spoza roku. </w:t>
+      </w:r>
+    </w:p>
+    <w:p>
+      <w:pPr>
+        <w:pStyle w:val="Nagwek2"/>
+      </w:pPr>
+      <w:bookmarkStart w:id="1" w:name="_Toc477792334"/>
+      <w:r>
+        <w:t xml:space="preserve">1.1. </w:t>
+      </w:r>
+      <w:r>
+        <w:t>Dlaczego wybraliśmy ten temat?</w:t>
+      </w:r>
       <w:bookmarkEnd w:id="1"/>
-      <w:r>
-        <w:rPr>
-          <w:sz w:val="24"/>
-        </w:rPr>
-        <w:t xml:space="preserve">do rozpoznawania studentów przed wejściem do sali laboratoryjnej i wykrywania osób spoza roku. </w:t>
-      </w:r>
+    </w:p>
+    <w:p>
+      <w:pPr>
+        <w:rPr>
+          <w:sz w:val="24"/>
+        </w:rPr>
+      </w:pPr>
+      <w:r>
+        <w:rPr>
+          <w:sz w:val="24"/>
+        </w:rPr>
+        <w:t xml:space="preserve">Głównym powodem wybrania tego tematu była chęć zapoznania się z biblioteką </w:t>
+      </w:r>
+      <w:proofErr w:type="spellStart"/>
+      <w:r>
+        <w:rPr>
+          <w:i/>
+          <w:sz w:val="24"/>
+        </w:rPr>
+        <w:t>OpenCV</w:t>
+      </w:r>
+      <w:proofErr w:type="spellEnd"/>
+      <w:r>
+        <w:rPr>
+          <w:sz w:val="24"/>
+        </w:rPr>
+        <w:t xml:space="preserve"> </w:t>
+      </w:r>
+      <w:r>
+        <w:rPr>
+          <w:sz w:val="24"/>
+        </w:rPr>
+        <w:br/>
+      </w:r>
+      <w:r>
+        <w:rPr>
+          <w:sz w:val="24"/>
+        </w:rPr>
+        <w:t xml:space="preserve">i bibliotekami podobnymi, które są dziś powszechnie używane w wielu przydatnych aplikacjach i systemach informatycznych. </w:t>
+      </w:r>
+    </w:p>
+    <w:p>
+      <w:pPr>
+        <w:rPr>
+          <w:sz w:val="24"/>
+        </w:rPr>
+      </w:pPr>
+      <w:r>
+        <w:rPr>
+          <w:sz w:val="24"/>
+        </w:rPr>
+        <w:t xml:space="preserve">Dodatkowo chcieliśmy podnieść swoje umiejętności w pisaniu aplikacji w technologii </w:t>
+      </w:r>
+      <w:r>
+        <w:rPr>
+          <w:sz w:val="24"/>
+        </w:rPr>
+        <w:br/>
+      </w:r>
+      <w:r>
+        <w:rPr>
+          <w:i/>
+          <w:sz w:val="24"/>
+        </w:rPr>
+        <w:t>C# WPF</w:t>
+      </w:r>
+      <w:r>
+        <w:rPr>
+          <w:sz w:val="24"/>
+        </w:rPr>
+        <w:t xml:space="preserve">, z którą mieliśmy okazję zapoznać się w trakcie pisania różnych projektów w czasie studiów. Uważamy, że jest ona dobrym rozwiązaniem, głównie ze względu na prostotę tworzenia interfejsu graficznego programu i jego szybkiej edycji. </w:t>
+      </w:r>
+    </w:p>
+    <w:p>
+      <w:pPr>
+        <w:pStyle w:val="Nagwek1"/>
+        <w:rPr>
+          <w:b/>
+        </w:rPr>
+      </w:pPr>
+      <w:bookmarkStart w:id="2" w:name="_Toc477792335"/>
+      <w:r>
+        <w:rPr>
+          <w:b/>
+        </w:rPr>
+        <w:t>2. Cel i zakres pracy</w:t>
+      </w:r>
+      <w:bookmarkEnd w:id="2"/>
     </w:p>
     <w:p>
       <w:pPr>
         <w:pStyle w:val="Nagwek2"/>
       </w:pPr>
-      <w:bookmarkStart w:id="2" w:name="_Toc477792334"/>
-      <w:r>
-        <w:t xml:space="preserve">1.1. </w:t>
-      </w:r>
-      <w:r>
-        <w:t>Dlaczego wybraliśmy ten temat?</w:t>
-      </w:r>
-      <w:bookmarkEnd w:id="2"/>
-    </w:p>
-    <w:p>
-      <w:pPr>
-        <w:rPr>
-          <w:sz w:val="24"/>
-        </w:rPr>
-      </w:pPr>
-      <w:r>
-        <w:rPr>
-          <w:sz w:val="24"/>
-        </w:rPr>
-        <w:t xml:space="preserve">Głównym powodem wybrania tego tematu była chęć zapoznania się z biblioteką </w:t>
-      </w:r>
-      <w:proofErr w:type="spellStart"/>
-      <w:r>
-        <w:rPr>
-          <w:i/>
-          <w:sz w:val="24"/>
-        </w:rPr>
-        <w:t>OpenCV</w:t>
-      </w:r>
-      <w:proofErr w:type="spellEnd"/>
-      <w:r>
-        <w:rPr>
-          <w:sz w:val="24"/>
-        </w:rPr>
-        <w:t xml:space="preserve"> </w:t>
-      </w:r>
-      <w:r>
-        <w:rPr>
-          <w:sz w:val="24"/>
-        </w:rPr>
-        <w:br/>
-      </w:r>
-      <w:r>
-        <w:rPr>
-          <w:sz w:val="24"/>
-        </w:rPr>
-        <w:t xml:space="preserve">i bibliotekami podobnymi, które są dziś powszechnie używane w wielu przydatnych aplikacjach i systemach informatycznych. </w:t>
-      </w:r>
-    </w:p>
-    <w:p>
-      <w:pPr>
-        <w:rPr>
-          <w:sz w:val="24"/>
-        </w:rPr>
-      </w:pPr>
-      <w:r>
-        <w:rPr>
-          <w:sz w:val="24"/>
-        </w:rPr>
-        <w:t xml:space="preserve">Dodatkowo chcieliśmy podnieść swoje umiejętności w pisaniu aplikacji w technologii </w:t>
-      </w:r>
-      <w:r>
-        <w:rPr>
-          <w:sz w:val="24"/>
-        </w:rPr>
-        <w:br/>
-      </w:r>
-      <w:r>
-        <w:rPr>
-          <w:i/>
-          <w:sz w:val="24"/>
-        </w:rPr>
-        <w:t>C# WPF</w:t>
-      </w:r>
-      <w:r>
-        <w:rPr>
-          <w:sz w:val="24"/>
-        </w:rPr>
-        <w:t xml:space="preserve">, z którą mieliśmy okazję zapoznać się w trakcie pisania różnych projektów w czasie studiów. Uważamy, że jest ona dobrym rozwiązaniem, głównie ze względu na prostotę tworzenia interfejsu graficznego programu i jego szybkiej edycji. </w:t>
-      </w:r>
-    </w:p>
-    <w:p>
-      <w:pPr>
-        <w:pStyle w:val="Nagwek1"/>
-        <w:rPr>
-          <w:b/>
-        </w:rPr>
-      </w:pPr>
-      <w:bookmarkStart w:id="3" w:name="_Toc477792335"/>
-      <w:r>
-        <w:rPr>
-          <w:b/>
-        </w:rPr>
-        <w:t>2. Cel i zakres pracy</w:t>
+      <w:bookmarkStart w:id="3" w:name="_Toc477792336"/>
+      <w:r>
+        <w:t>2.1. Zadania SFR – Student Face Recognition</w:t>
       </w:r>
       <w:bookmarkEnd w:id="3"/>
-    </w:p>
-    <w:p>
-      <w:pPr>
-        <w:pStyle w:val="Nagwek2"/>
-      </w:pPr>
-      <w:bookmarkStart w:id="4" w:name="_Toc477792336"/>
-      <w:r>
-        <w:t>2.1. Zadania SFR – Student Face Recognition</w:t>
-      </w:r>
-      <w:bookmarkEnd w:id="4"/>
     </w:p>
     <w:p>
       <w:pPr>
@@ -1490,11 +1488,11 @@
       <w:pPr>
         <w:pStyle w:val="Nagwek2"/>
       </w:pPr>
-      <w:bookmarkStart w:id="5" w:name="_Toc477792337"/>
+      <w:bookmarkStart w:id="4" w:name="_Toc477792337"/>
       <w:r>
         <w:t>2.2. Podział prac</w:t>
       </w:r>
-      <w:bookmarkEnd w:id="5"/>
+      <w:bookmarkEnd w:id="4"/>
     </w:p>
     <w:p>
       <w:pPr>
@@ -1594,7 +1592,7 @@
               <w:cnfStyle w:val="000000100000" w:firstRow="0" w:lastRow="0" w:firstColumn="0" w:lastColumn="0" w:oddVBand="0" w:evenVBand="0" w:oddHBand="1" w:evenHBand="0" w:firstRowFirstColumn="0" w:firstRowLastColumn="0" w:lastRowFirstColumn="0" w:lastRowLastColumn="0"/>
             </w:pPr>
             <w:r>
-              <w:t>Aplikacja</w:t>
+              <w:t>Funkcjonalność aplikacji</w:t>
             </w:r>
           </w:p>
         </w:tc>
@@ -1630,7 +1628,7 @@
               <w:cnfStyle w:val="000000000000" w:firstRow="0" w:lastRow="0" w:firstColumn="0" w:lastColumn="0" w:oddVBand="0" w:evenVBand="0" w:oddHBand="0" w:evenHBand="0" w:firstRowFirstColumn="0" w:firstRowLastColumn="0" w:lastRowFirstColumn="0" w:lastRowLastColumn="0"/>
             </w:pPr>
             <w:r>
-              <w:t>Aplikacja</w:t>
+              <w:t>Funkcjonalność aplikacji</w:t>
             </w:r>
           </w:p>
         </w:tc>
@@ -1669,7 +1667,7 @@
               <w:cnfStyle w:val="000000100000" w:firstRow="0" w:lastRow="0" w:firstColumn="0" w:lastColumn="0" w:oddVBand="0" w:evenVBand="0" w:oddHBand="1" w:evenHBand="0" w:firstRowFirstColumn="0" w:firstRowLastColumn="0" w:lastRowFirstColumn="0" w:lastRowLastColumn="0"/>
             </w:pPr>
             <w:r>
-              <w:t>Aplikacja</w:t>
+              <w:t>Funkcjonalność aplikacji</w:t>
             </w:r>
           </w:p>
         </w:tc>
@@ -1688,22 +1686,22 @@
       <w:pPr>
         <w:pStyle w:val="Nagwek1"/>
       </w:pPr>
-      <w:bookmarkStart w:id="6" w:name="_Toc477792338"/>
+      <w:bookmarkStart w:id="5" w:name="_Toc477792338"/>
       <w:r>
         <w:lastRenderedPageBreak/>
         <w:t>3. konstruowanie systemu</w:t>
       </w:r>
+      <w:bookmarkEnd w:id="5"/>
+    </w:p>
+    <w:p>
+      <w:pPr>
+        <w:pStyle w:val="Nagwek2"/>
+      </w:pPr>
+      <w:bookmarkStart w:id="6" w:name="_Toc477792339"/>
+      <w:r>
+        <w:t>3.1. środki implementacji</w:t>
+      </w:r>
       <w:bookmarkEnd w:id="6"/>
-    </w:p>
-    <w:p>
-      <w:pPr>
-        <w:pStyle w:val="Nagwek2"/>
-      </w:pPr>
-      <w:bookmarkStart w:id="7" w:name="_Toc477792339"/>
-      <w:r>
-        <w:t>3.1. środki implementacji</w:t>
-      </w:r>
-      <w:bookmarkEnd w:id="7"/>
     </w:p>
     <w:p>
       <w:pPr>
@@ -1882,11 +1880,11 @@
       <w:pPr>
         <w:pStyle w:val="Nagwek2"/>
       </w:pPr>
-      <w:bookmarkStart w:id="8" w:name="_Toc477792340"/>
+      <w:bookmarkStart w:id="7" w:name="_Toc477792340"/>
       <w:r>
         <w:t>3.2. Środowisko</w:t>
       </w:r>
-      <w:bookmarkEnd w:id="8"/>
+      <w:bookmarkEnd w:id="7"/>
     </w:p>
     <w:p>
       <w:pPr>
@@ -1943,11 +1941,11 @@
       <w:pPr>
         <w:pStyle w:val="Nagwek2"/>
       </w:pPr>
-      <w:bookmarkStart w:id="9" w:name="_Toc477792341"/>
+      <w:bookmarkStart w:id="8" w:name="_Toc477792341"/>
       <w:r>
         <w:t>3.3. Narzędzia</w:t>
       </w:r>
-      <w:bookmarkEnd w:id="9"/>
+      <w:bookmarkEnd w:id="8"/>
     </w:p>
     <w:p>
       <w:pPr>
@@ -1997,6 +1995,218 @@
         </w:rPr>
         <w:t xml:space="preserve">z notatką przy zapisywaniu postępów pozwala na łatwe analizowanie historii kodu. </w:t>
       </w:r>
+    </w:p>
+    <w:p>
+      <w:pPr>
+        <w:pStyle w:val="Nagwek1"/>
+      </w:pPr>
+      <w:r>
+        <w:t>4. Wymagania funkcjonalne projektu</w:t>
+      </w:r>
+    </w:p>
+    <w:p>
+      <w:pPr>
+        <w:pStyle w:val="Akapitzlist"/>
+        <w:numPr>
+          <w:ilvl w:val="0"/>
+          <w:numId w:val="4"/>
+        </w:numPr>
+        <w:rPr>
+          <w:sz w:val="24"/>
+        </w:rPr>
+      </w:pPr>
+      <w:r>
+        <w:rPr>
+          <w:sz w:val="24"/>
+        </w:rPr>
+        <w:t>Projekt będzie zapewniał możliwość monitorowania pracy systemu i administrowania zasobami systemu z jednego, centralnego miejsca.</w:t>
+      </w:r>
+    </w:p>
+    <w:p>
+      <w:pPr>
+        <w:pStyle w:val="Akapitzlist"/>
+        <w:numPr>
+          <w:ilvl w:val="0"/>
+          <w:numId w:val="4"/>
+        </w:numPr>
+        <w:rPr>
+          <w:sz w:val="24"/>
+        </w:rPr>
+      </w:pPr>
+      <w:r>
+        <w:rPr>
+          <w:sz w:val="24"/>
+        </w:rPr>
+        <w:t>System posiadać będzie graficzny interfejs użytkownika.</w:t>
+      </w:r>
+    </w:p>
+    <w:p>
+      <w:pPr>
+        <w:pStyle w:val="Akapitzlist"/>
+        <w:numPr>
+          <w:ilvl w:val="0"/>
+          <w:numId w:val="4"/>
+        </w:numPr>
+        <w:rPr>
+          <w:sz w:val="24"/>
+        </w:rPr>
+      </w:pPr>
+      <w:r>
+        <w:rPr>
+          <w:sz w:val="24"/>
+        </w:rPr>
+        <w:t xml:space="preserve">Prowadzący zajęcia w sali laboratoryjnej </w:t>
+      </w:r>
+      <w:r>
+        <w:rPr>
+          <w:sz w:val="24"/>
+        </w:rPr>
+        <w:t>będzie miał</w:t>
+      </w:r>
+      <w:r>
+        <w:rPr>
+          <w:sz w:val="24"/>
+        </w:rPr>
+        <w:t xml:space="preserve"> możliwość zweryfikowania tożsamości studenta poprzez rozpoznanie go na podstawie zestawienia zdjęcia twarzy studenta z obrazem pochodzącym z kamerki internetowej.</w:t>
+      </w:r>
+    </w:p>
+    <w:p>
+      <w:pPr>
+        <w:pStyle w:val="Akapitzlist"/>
+        <w:numPr>
+          <w:ilvl w:val="0"/>
+          <w:numId w:val="4"/>
+        </w:numPr>
+        <w:rPr>
+          <w:sz w:val="24"/>
+        </w:rPr>
+      </w:pPr>
+      <w:r>
+        <w:rPr>
+          <w:sz w:val="24"/>
+        </w:rPr>
+        <w:t xml:space="preserve">Użytkownik będzie miał możliwość dodania zdjęć twarzy nowych osób do lokalnej bazy danych w celu ich późniejszej weryfikacji. </w:t>
+      </w:r>
+      <w:r>
+        <w:rPr>
+          <w:sz w:val="24"/>
+        </w:rPr>
+        <w:t xml:space="preserve"> </w:t>
+      </w:r>
+    </w:p>
+    <w:p>
+      <w:pPr>
+        <w:pStyle w:val="Nagwek1"/>
+      </w:pPr>
+      <w:r>
+        <w:t>5. Wymagania niefunkcjonalne projektu</w:t>
+      </w:r>
+    </w:p>
+    <w:p>
+      <w:pPr>
+        <w:pStyle w:val="Akapitzlist"/>
+        <w:numPr>
+          <w:ilvl w:val="0"/>
+          <w:numId w:val="5"/>
+        </w:numPr>
+        <w:rPr>
+          <w:sz w:val="24"/>
+        </w:rPr>
+      </w:pPr>
+      <w:r>
+        <w:rPr>
+          <w:sz w:val="24"/>
+        </w:rPr>
+        <w:t>Program automatycznie rozpoznawać będzie twarzy osób, które zbliżą się do kamerki internetowej.</w:t>
+      </w:r>
+    </w:p>
+    <w:p>
+      <w:pPr>
+        <w:pStyle w:val="Akapitzlist"/>
+        <w:numPr>
+          <w:ilvl w:val="0"/>
+          <w:numId w:val="5"/>
+        </w:numPr>
+        <w:rPr>
+          <w:sz w:val="24"/>
+        </w:rPr>
+      </w:pPr>
+      <w:r>
+        <w:rPr>
+          <w:sz w:val="24"/>
+        </w:rPr>
+        <w:t xml:space="preserve">Rozpoznana twarz zostanie automatycznie zweryfikowana na podstawie zdjęć zawartych w lokalnej bazie danych. </w:t>
+      </w:r>
+    </w:p>
+    <w:p>
+      <w:pPr>
+        <w:pStyle w:val="Akapitzlist"/>
+        <w:numPr>
+          <w:ilvl w:val="0"/>
+          <w:numId w:val="5"/>
+        </w:numPr>
+        <w:rPr>
+          <w:sz w:val="24"/>
+        </w:rPr>
+      </w:pPr>
+      <w:r>
+        <w:rPr>
+          <w:sz w:val="24"/>
+        </w:rPr>
+        <w:t>Twarz nierozpoznana przez program zostanie zaznaczona czerwonym prostokątem.</w:t>
+      </w:r>
+      <w:r>
+        <w:rPr>
+          <w:sz w:val="24"/>
+        </w:rPr>
+        <w:t xml:space="preserve"> Dodatkowo pojawi się stosowny komunikat o braku osoby w bazie danych. </w:t>
+      </w:r>
+    </w:p>
+    <w:p>
+      <w:pPr>
+        <w:pStyle w:val="Akapitzlist"/>
+        <w:numPr>
+          <w:ilvl w:val="0"/>
+          <w:numId w:val="5"/>
+        </w:numPr>
+        <w:rPr>
+          <w:sz w:val="24"/>
+        </w:rPr>
+      </w:pPr>
+      <w:r>
+        <w:rPr>
+          <w:sz w:val="24"/>
+        </w:rPr>
+        <w:t xml:space="preserve">Twarz rozpoznana przez program zostanie zaznaczona zielonym prostokątem. Dodatkowo, w odpowiednim polu pojawią się dane zweryfikowanej osoby. </w:t>
+      </w:r>
+    </w:p>
+    <w:p>
+      <w:pPr>
+        <w:pStyle w:val="Akapitzlist"/>
+        <w:numPr>
+          <w:ilvl w:val="0"/>
+          <w:numId w:val="5"/>
+        </w:numPr>
+        <w:rPr>
+          <w:sz w:val="24"/>
+        </w:rPr>
+      </w:pPr>
+      <w:r>
+        <w:rPr>
+          <w:sz w:val="24"/>
+        </w:rPr>
+        <w:lastRenderedPageBreak/>
+        <w:t xml:space="preserve">Istnieje możliwość wykrycia twarzy kilku osób naraz i zweryfikowania ich tożsamości. </w:t>
+      </w:r>
+    </w:p>
+    <w:p>
+      <w:pPr>
+        <w:rPr>
+          <w:sz w:val="24"/>
+        </w:rPr>
+      </w:pPr>
+      <w:bookmarkStart w:id="9" w:name="_GoBack"/>
+      <w:bookmarkEnd w:id="9"/>
     </w:p>
     <w:sectPr>
       <w:headerReference w:type="default" r:id="rId8"/>
@@ -2079,7 +2289,7 @@
             <w:bCs/>
             <w:noProof/>
           </w:rPr>
-          <w:t>4</w:t>
+          <w:t>5</w:t>
         </w:r>
         <w:r>
           <w:rPr>
@@ -2281,6 +2491,7 @@
                       <w:dataBinding w:prefixMappings="xmlns:ns0='http://purl.org/dc/elements/1.1/' xmlns:ns1='http://schemas.openxmlformats.org/package/2006/metadata/core-properties' " w:xpath="/ns1:coreProperties[1]/ns0:title[1]" w:storeItemID="{6C3C8BC8-F283-45AE-878A-BAB7291924A1}"/>
                       <w:text/>
                     </w:sdtPr>
+                    <w:sdtEndPr/>
                     <w:sdtContent>
                       <w:p>
                         <w:pPr>
@@ -2544,7 +2755,7 @@
   <w:abstractNum w:abstractNumId="2" w15:restartNumberingAfterBreak="0">
     <w:nsid w:val="2F5746A9"/>
     <w:multiLevelType w:val="hybridMultilevel"/>
-    <w:tmpl w:val="48F0832A"/>
+    <w:tmpl w:val="6D582998"/>
     <w:lvl w:ilvl="0" w:tplc="04150001">
       <w:start w:val="1"/>
       <w:numFmt w:val="bullet"/>
@@ -2655,6 +2866,119 @@
     </w:lvl>
   </w:abstractNum>
   <w:abstractNum w:abstractNumId="3" w15:restartNumberingAfterBreak="0">
+    <w:nsid w:val="517B1CAE"/>
+    <w:multiLevelType w:val="hybridMultilevel"/>
+    <w:tmpl w:val="2CD093CA"/>
+    <w:lvl w:ilvl="0" w:tplc="04150001">
+      <w:start w:val="1"/>
+      <w:numFmt w:val="bullet"/>
+      <w:lvlText w:val=""/>
+      <w:lvlJc w:val="left"/>
+      <w:pPr>
+        <w:ind w:left="720" w:hanging="360"/>
+      </w:pPr>
+      <w:rPr>
+        <w:rFonts w:ascii="Symbol" w:hAnsi="Symbol" w:hint="default"/>
+      </w:rPr>
+    </w:lvl>
+    <w:lvl w:ilvl="1" w:tplc="04150003" w:tentative="1">
+      <w:start w:val="1"/>
+      <w:numFmt w:val="bullet"/>
+      <w:lvlText w:val="o"/>
+      <w:lvlJc w:val="left"/>
+      <w:pPr>
+        <w:ind w:left="1440" w:hanging="360"/>
+      </w:pPr>
+      <w:rPr>
+        <w:rFonts w:ascii="Courier New" w:hAnsi="Courier New" w:cs="Courier New" w:hint="default"/>
+      </w:rPr>
+    </w:lvl>
+    <w:lvl w:ilvl="2" w:tplc="04150005" w:tentative="1">
+      <w:start w:val="1"/>
+      <w:numFmt w:val="bullet"/>
+      <w:lvlText w:val=""/>
+      <w:lvlJc w:val="left"/>
+      <w:pPr>
+        <w:ind w:left="2160" w:hanging="360"/>
+      </w:pPr>
+      <w:rPr>
+        <w:rFonts w:ascii="Wingdings" w:hAnsi="Wingdings" w:hint="default"/>
+      </w:rPr>
+    </w:lvl>
+    <w:lvl w:ilvl="3" w:tplc="04150001" w:tentative="1">
+      <w:start w:val="1"/>
+      <w:numFmt w:val="bullet"/>
+      <w:lvlText w:val=""/>
+      <w:lvlJc w:val="left"/>
+      <w:pPr>
+        <w:ind w:left="2880" w:hanging="360"/>
+      </w:pPr>
+      <w:rPr>
+        <w:rFonts w:ascii="Symbol" w:hAnsi="Symbol" w:hint="default"/>
+      </w:rPr>
+    </w:lvl>
+    <w:lvl w:ilvl="4" w:tplc="04150003" w:tentative="1">
+      <w:start w:val="1"/>
+      <w:numFmt w:val="bullet"/>
+      <w:lvlText w:val="o"/>
+      <w:lvlJc w:val="left"/>
+      <w:pPr>
+        <w:ind w:left="3600" w:hanging="360"/>
+      </w:pPr>
+      <w:rPr>
+        <w:rFonts w:ascii="Courier New" w:hAnsi="Courier New" w:cs="Courier New" w:hint="default"/>
+      </w:rPr>
+    </w:lvl>
+    <w:lvl w:ilvl="5" w:tplc="04150005" w:tentative="1">
+      <w:start w:val="1"/>
+      <w:numFmt w:val="bullet"/>
+      <w:lvlText w:val=""/>
+      <w:lvlJc w:val="left"/>
+      <w:pPr>
+        <w:ind w:left="4320" w:hanging="360"/>
+      </w:pPr>
+      <w:rPr>
+        <w:rFonts w:ascii="Wingdings" w:hAnsi="Wingdings" w:hint="default"/>
+      </w:rPr>
+    </w:lvl>
+    <w:lvl w:ilvl="6" w:tplc="04150001" w:tentative="1">
+      <w:start w:val="1"/>
+      <w:numFmt w:val="bullet"/>
+      <w:lvlText w:val=""/>
+      <w:lvlJc w:val="left"/>
+      <w:pPr>
+        <w:ind w:left="5040" w:hanging="360"/>
+      </w:pPr>
+      <w:rPr>
+        <w:rFonts w:ascii="Symbol" w:hAnsi="Symbol" w:hint="default"/>
+      </w:rPr>
+    </w:lvl>
+    <w:lvl w:ilvl="7" w:tplc="04150003" w:tentative="1">
+      <w:start w:val="1"/>
+      <w:numFmt w:val="bullet"/>
+      <w:lvlText w:val="o"/>
+      <w:lvlJc w:val="left"/>
+      <w:pPr>
+        <w:ind w:left="5760" w:hanging="360"/>
+      </w:pPr>
+      <w:rPr>
+        <w:rFonts w:ascii="Courier New" w:hAnsi="Courier New" w:cs="Courier New" w:hint="default"/>
+      </w:rPr>
+    </w:lvl>
+    <w:lvl w:ilvl="8" w:tplc="04150005" w:tentative="1">
+      <w:start w:val="1"/>
+      <w:numFmt w:val="bullet"/>
+      <w:lvlText w:val=""/>
+      <w:lvlJc w:val="left"/>
+      <w:pPr>
+        <w:ind w:left="6480" w:hanging="360"/>
+      </w:pPr>
+      <w:rPr>
+        <w:rFonts w:ascii="Wingdings" w:hAnsi="Wingdings" w:hint="default"/>
+      </w:rPr>
+    </w:lvl>
+  </w:abstractNum>
+  <w:abstractNum w:abstractNumId="4" w15:restartNumberingAfterBreak="0">
     <w:nsid w:val="54C27064"/>
     <w:multiLevelType w:val="hybridMultilevel"/>
     <w:tmpl w:val="09823276"/>
@@ -2771,13 +3095,16 @@
     <w:abstractNumId w:val="0"/>
   </w:num>
   <w:num w:numId="2">
-    <w:abstractNumId w:val="3"/>
+    <w:abstractNumId w:val="4"/>
   </w:num>
   <w:num w:numId="3">
     <w:abstractNumId w:val="1"/>
   </w:num>
   <w:num w:numId="4">
     <w:abstractNumId w:val="2"/>
+  </w:num>
+  <w:num w:numId="5">
+    <w:abstractNumId w:val="3"/>
   </w:num>
 </w:numbering>
 </file>
@@ -4292,7 +4619,7 @@
 </file>
 
 <file path=customXml/itemProps1.xml><?xml version="1.0" encoding="utf-8"?>
-<ds:datastoreItem xmlns:ds="http://schemas.openxmlformats.org/officeDocument/2006/customXml" ds:itemID="{765E9074-71F9-4224-A399-4911C0E23EB4}">
+<ds:datastoreItem xmlns:ds="http://schemas.openxmlformats.org/officeDocument/2006/customXml" ds:itemID="{F53247B7-8B66-4140-AE2B-ACA116CF878C}">
   <ds:schemaRefs>
     <ds:schemaRef ds:uri="http://schemas.openxmlformats.org/officeDocument/2006/bibliography"/>
   </ds:schemaRefs>

</xml_diff>

<commit_message>
Camera view oprtions and device information
</commit_message>
<xml_diff>
--- a/Domumentacja.docx
+++ b/Domumentacja.docx
@@ -2096,6 +2096,68 @@
     </w:p>
     <w:p>
       <w:pPr>
+        <w:pStyle w:val="Akapitzlist"/>
+        <w:numPr>
+          <w:ilvl w:val="0"/>
+          <w:numId w:val="4"/>
+        </w:numPr>
+        <w:rPr>
+          <w:sz w:val="24"/>
+        </w:rPr>
+      </w:pPr>
+      <w:r>
+        <w:rPr>
+          <w:sz w:val="24"/>
+        </w:rPr>
+        <w:t xml:space="preserve">W celu rozpoczęcia przechwytywania obrazu z kamerki internetowej i rozpoznawania twarzy należy kliknąć przycisk </w:t>
+      </w:r>
+      <w:r>
+        <w:rPr>
+          <w:i/>
+          <w:sz w:val="24"/>
+        </w:rPr>
+        <w:t xml:space="preserve">Start </w:t>
+      </w:r>
+      <w:proofErr w:type="spellStart"/>
+      <w:r>
+        <w:rPr>
+          <w:i/>
+          <w:sz w:val="24"/>
+        </w:rPr>
+        <w:t>Capturing</w:t>
+      </w:r>
+      <w:proofErr w:type="spellEnd"/>
+      <w:r>
+        <w:rPr>
+          <w:sz w:val="24"/>
+        </w:rPr>
+        <w:t xml:space="preserve">, natomiast w celu ich zakończenia przycisk </w:t>
+      </w:r>
+      <w:r>
+        <w:rPr>
+          <w:i/>
+          <w:sz w:val="24"/>
+        </w:rPr>
+        <w:t xml:space="preserve">Stop </w:t>
+      </w:r>
+      <w:proofErr w:type="spellStart"/>
+      <w:r>
+        <w:rPr>
+          <w:i/>
+          <w:sz w:val="24"/>
+        </w:rPr>
+        <w:t>Capturing</w:t>
+      </w:r>
+      <w:proofErr w:type="spellEnd"/>
+      <w:r>
+        <w:rPr>
+          <w:sz w:val="24"/>
+        </w:rPr>
+        <w:t xml:space="preserve">. </w:t>
+      </w:r>
+    </w:p>
+    <w:p>
+      <w:pPr>
         <w:pStyle w:val="Nagwek1"/>
       </w:pPr>
       <w:r>
@@ -2153,6 +2215,7 @@
         <w:rPr>
           <w:sz w:val="24"/>
         </w:rPr>
+        <w:lastRenderedPageBreak/>
         <w:t>Twarz nierozpoznana przez program zostanie zaznaczona czerwonym prostokątem.</w:t>
       </w:r>
       <w:r>
@@ -2195,18 +2258,35 @@
         <w:rPr>
           <w:sz w:val="24"/>
         </w:rPr>
-        <w:lastRenderedPageBreak/>
         <w:t xml:space="preserve">Istnieje możliwość wykrycia twarzy kilku osób naraz i zweryfikowania ich tożsamości. </w:t>
       </w:r>
     </w:p>
     <w:p>
       <w:pPr>
-        <w:rPr>
-          <w:sz w:val="24"/>
-        </w:rPr>
-      </w:pPr>
+        <w:pStyle w:val="Akapitzlist"/>
+        <w:numPr>
+          <w:ilvl w:val="0"/>
+          <w:numId w:val="5"/>
+        </w:numPr>
+        <w:rPr>
+          <w:sz w:val="24"/>
+        </w:rPr>
+      </w:pPr>
+      <w:r>
+        <w:rPr>
+          <w:sz w:val="24"/>
+        </w:rPr>
+        <w:t xml:space="preserve">Program automatycznie zliczać będzie liczbę wykrytych twarzy i wyświetlać ją w oknie aplikacji. </w:t>
+      </w:r>
       <w:bookmarkStart w:id="9" w:name="_GoBack"/>
       <w:bookmarkEnd w:id="9"/>
+    </w:p>
+    <w:p>
+      <w:pPr>
+        <w:rPr>
+          <w:sz w:val="24"/>
+        </w:rPr>
+      </w:pPr>
     </w:p>
     <w:sectPr>
       <w:headerReference w:type="default" r:id="rId8"/>
@@ -2289,7 +2369,7 @@
             <w:bCs/>
             <w:noProof/>
           </w:rPr>
-          <w:t>5</w:t>
+          <w:t>3</w:t>
         </w:r>
         <w:r>
           <w:rPr>
@@ -4619,7 +4699,7 @@
 </file>
 
 <file path=customXml/itemProps1.xml><?xml version="1.0" encoding="utf-8"?>
-<ds:datastoreItem xmlns:ds="http://schemas.openxmlformats.org/officeDocument/2006/customXml" ds:itemID="{F53247B7-8B66-4140-AE2B-ACA116CF878C}">
+<ds:datastoreItem xmlns:ds="http://schemas.openxmlformats.org/officeDocument/2006/customXml" ds:itemID="{8DE8BD58-15FB-4ED2-9FE6-E2C2946DB215}">
   <ds:schemaRefs>
     <ds:schemaRef ds:uri="http://schemas.openxmlformats.org/officeDocument/2006/bibliography"/>
   </ds:schemaRefs>

</xml_diff>

<commit_message>
documentation update nad little corrections
</commit_message>
<xml_diff>
--- a/Domumentacja.docx
+++ b/Domumentacja.docx
@@ -1,10 +1,10 @@
 
 <file path=word/document.xml><?xml version="1.0" encoding="utf-8"?>
-<w:document xmlns:wpc="http://schemas.microsoft.com/office/word/2010/wordprocessingCanvas" xmlns:mc="http://schemas.openxmlformats.org/markup-compatibility/2006" xmlns:o="urn:schemas-microsoft-com:office:office" xmlns:r="http://schemas.openxmlformats.org/officeDocument/2006/relationships" xmlns:m="http://schemas.openxmlformats.org/officeDocument/2006/math" xmlns:v="urn:schemas-microsoft-com:vml" xmlns:wp14="http://schemas.microsoft.com/office/word/2010/wordprocessingDrawing" xmlns:wp="http://schemas.openxmlformats.org/drawingml/2006/wordprocessingDrawing" xmlns:w10="urn:schemas-microsoft-com:office:word" xmlns:w="http://schemas.openxmlformats.org/wordprocessingml/2006/main" xmlns:w14="http://schemas.microsoft.com/office/word/2010/wordml" xmlns:w15="http://schemas.microsoft.com/office/word/2012/wordml" xmlns:wpg="http://schemas.microsoft.com/office/word/2010/wordprocessingGroup" xmlns:wpi="http://schemas.microsoft.com/office/word/2010/wordprocessingInk" xmlns:wne="http://schemas.microsoft.com/office/word/2006/wordml" xmlns:wps="http://schemas.microsoft.com/office/word/2010/wordprocessingShape" mc:Ignorable="w14 w15 wp14">
+<w:document xmlns:wpc="http://schemas.microsoft.com/office/word/2010/wordprocessingCanvas" xmlns:cx="http://schemas.microsoft.com/office/drawing/2014/chartex" xmlns:cx1="http://schemas.microsoft.com/office/drawing/2015/9/8/chartex" xmlns:cx2="http://schemas.microsoft.com/office/drawing/2015/10/21/chartex" xmlns:cx3="http://schemas.microsoft.com/office/drawing/2016/5/9/chartex" xmlns:cx4="http://schemas.microsoft.com/office/drawing/2016/5/10/chartex" xmlns:cx5="http://schemas.microsoft.com/office/drawing/2016/5/11/chartex" xmlns:cx6="http://schemas.microsoft.com/office/drawing/2016/5/12/chartex" xmlns:cx7="http://schemas.microsoft.com/office/drawing/2016/5/13/chartex" xmlns:cx8="http://schemas.microsoft.com/office/drawing/2016/5/14/chartex" xmlns:mc="http://schemas.openxmlformats.org/markup-compatibility/2006" xmlns:o="urn:schemas-microsoft-com:office:office" xmlns:r="http://schemas.openxmlformats.org/officeDocument/2006/relationships" xmlns:m="http://schemas.openxmlformats.org/officeDocument/2006/math" xmlns:v="urn:schemas-microsoft-com:vml" xmlns:wp14="http://schemas.microsoft.com/office/word/2010/wordprocessingDrawing" xmlns:wp="http://schemas.openxmlformats.org/drawingml/2006/wordprocessingDrawing" xmlns:w10="urn:schemas-microsoft-com:office:word" xmlns:w="http://schemas.openxmlformats.org/wordprocessingml/2006/main" xmlns:w14="http://schemas.microsoft.com/office/word/2010/wordml" xmlns:w15="http://schemas.microsoft.com/office/word/2012/wordml" xmlns:w16se="http://schemas.microsoft.com/office/word/2015/wordml/symex" xmlns:wpg="http://schemas.microsoft.com/office/word/2010/wordprocessingGroup" xmlns:wpi="http://schemas.microsoft.com/office/word/2010/wordprocessingInk" xmlns:wne="http://schemas.microsoft.com/office/word/2006/wordml" xmlns:wps="http://schemas.microsoft.com/office/word/2010/wordprocessingShape" mc:Ignorable="w14 w15 w16se wp14">
   <w:body>
     <w:p>
       <w:pPr>
-        <w:pStyle w:val="Tytu"/>
+        <w:pStyle w:val="Title"/>
         <w:jc w:val="center"/>
         <w:rPr>
           <w:sz w:val="72"/>
@@ -13,7 +13,7 @@
     </w:p>
     <w:p>
       <w:pPr>
-        <w:pStyle w:val="Tytu"/>
+        <w:pStyle w:val="Title"/>
         <w:jc w:val="center"/>
         <w:rPr>
           <w:sz w:val="72"/>
@@ -61,7 +61,6 @@
         </w:rPr>
         <w:t xml:space="preserve"> – Student Face </w:t>
       </w:r>
-      <w:proofErr w:type="spellStart"/>
       <w:r>
         <w:rPr>
           <w:color w:val="767171" w:themeColor="background2" w:themeShade="80"/>
@@ -69,7 +68,6 @@
         </w:rPr>
         <w:t>Recognition</w:t>
       </w:r>
-      <w:proofErr w:type="spellEnd"/>
     </w:p>
     <w:p>
       <w:pPr>
@@ -157,21 +155,7 @@
         <w:rPr>
           <w:sz w:val="24"/>
         </w:rPr>
-        <w:t xml:space="preserve">Patryk </w:t>
-      </w:r>
-      <w:proofErr w:type="spellStart"/>
-      <w:r>
-        <w:rPr>
-          <w:sz w:val="24"/>
-        </w:rPr>
-        <w:t>Dzwoniarski</w:t>
-      </w:r>
-      <w:proofErr w:type="spellEnd"/>
-      <w:r>
-        <w:rPr>
-          <w:sz w:val="24"/>
-        </w:rPr>
-        <w:t xml:space="preserve"> 121997</w:t>
+        <w:t>Patryk Dzwoniarski 121997</w:t>
       </w:r>
     </w:p>
     <w:p>
@@ -273,7 +257,7 @@
       <w:sdtContent>
         <w:p>
           <w:pPr>
-            <w:pStyle w:val="Nagwekspisutreci"/>
+            <w:pStyle w:val="TOCHeading"/>
           </w:pPr>
           <w:r>
             <w:t>Spis treści</w:t>
@@ -281,7 +265,7 @@
         </w:p>
         <w:p>
           <w:pPr>
-            <w:pStyle w:val="Spistreci1"/>
+            <w:pStyle w:val="TOC1"/>
             <w:tabs>
               <w:tab w:val="right" w:leader="dot" w:pos="9062"/>
             </w:tabs>
@@ -304,7 +288,7 @@
           <w:hyperlink w:anchor="_Toc477792333" w:history="1">
             <w:r>
               <w:rPr>
-                <w:rStyle w:val="Hipercze"/>
+                <w:rStyle w:val="Hyperlink"/>
                 <w:b/>
                 <w:noProof/>
                 <w:sz w:val="24"/>
@@ -378,7 +362,7 @@
         </w:p>
         <w:p>
           <w:pPr>
-            <w:pStyle w:val="Spistreci2"/>
+            <w:pStyle w:val="TOC2"/>
             <w:tabs>
               <w:tab w:val="right" w:leader="dot" w:pos="9062"/>
             </w:tabs>
@@ -392,7 +376,7 @@
           <w:hyperlink w:anchor="_Toc477792334" w:history="1">
             <w:r>
               <w:rPr>
-                <w:rStyle w:val="Hipercze"/>
+                <w:rStyle w:val="Hyperlink"/>
                 <w:noProof/>
                 <w:sz w:val="24"/>
                 <w:szCs w:val="24"/>
@@ -465,7 +449,7 @@
         </w:p>
         <w:p>
           <w:pPr>
-            <w:pStyle w:val="Spistreci1"/>
+            <w:pStyle w:val="TOC1"/>
             <w:tabs>
               <w:tab w:val="right" w:leader="dot" w:pos="9062"/>
             </w:tabs>
@@ -479,7 +463,7 @@
           <w:hyperlink w:anchor="_Toc477792335" w:history="1">
             <w:r>
               <w:rPr>
-                <w:rStyle w:val="Hipercze"/>
+                <w:rStyle w:val="Hyperlink"/>
                 <w:b/>
                 <w:noProof/>
                 <w:sz w:val="24"/>
@@ -553,7 +537,7 @@
         </w:p>
         <w:p>
           <w:pPr>
-            <w:pStyle w:val="Spistreci2"/>
+            <w:pStyle w:val="TOC2"/>
             <w:tabs>
               <w:tab w:val="right" w:leader="dot" w:pos="9062"/>
             </w:tabs>
@@ -567,7 +551,7 @@
           <w:hyperlink w:anchor="_Toc477792336" w:history="1">
             <w:r>
               <w:rPr>
-                <w:rStyle w:val="Hipercze"/>
+                <w:rStyle w:val="Hyperlink"/>
                 <w:noProof/>
                 <w:sz w:val="24"/>
                 <w:szCs w:val="24"/>
@@ -640,7 +624,7 @@
         </w:p>
         <w:p>
           <w:pPr>
-            <w:pStyle w:val="Spistreci2"/>
+            <w:pStyle w:val="TOC2"/>
             <w:tabs>
               <w:tab w:val="right" w:leader="dot" w:pos="9062"/>
             </w:tabs>
@@ -654,7 +638,7 @@
           <w:hyperlink w:anchor="_Toc477792337" w:history="1">
             <w:r>
               <w:rPr>
-                <w:rStyle w:val="Hipercze"/>
+                <w:rStyle w:val="Hyperlink"/>
                 <w:noProof/>
                 <w:sz w:val="24"/>
                 <w:szCs w:val="24"/>
@@ -727,7 +711,7 @@
         </w:p>
         <w:p>
           <w:pPr>
-            <w:pStyle w:val="Spistreci1"/>
+            <w:pStyle w:val="TOC1"/>
             <w:tabs>
               <w:tab w:val="right" w:leader="dot" w:pos="9062"/>
             </w:tabs>
@@ -741,7 +725,7 @@
           <w:hyperlink w:anchor="_Toc477792338" w:history="1">
             <w:r>
               <w:rPr>
-                <w:rStyle w:val="Hipercze"/>
+                <w:rStyle w:val="Hyperlink"/>
                 <w:noProof/>
                 <w:sz w:val="24"/>
                 <w:szCs w:val="24"/>
@@ -814,7 +798,7 @@
         </w:p>
         <w:p>
           <w:pPr>
-            <w:pStyle w:val="Spistreci2"/>
+            <w:pStyle w:val="TOC2"/>
             <w:tabs>
               <w:tab w:val="right" w:leader="dot" w:pos="9062"/>
             </w:tabs>
@@ -828,7 +812,7 @@
           <w:hyperlink w:anchor="_Toc477792339" w:history="1">
             <w:r>
               <w:rPr>
-                <w:rStyle w:val="Hipercze"/>
+                <w:rStyle w:val="Hyperlink"/>
                 <w:noProof/>
                 <w:sz w:val="24"/>
                 <w:szCs w:val="24"/>
@@ -901,7 +885,7 @@
         </w:p>
         <w:p>
           <w:pPr>
-            <w:pStyle w:val="Spistreci2"/>
+            <w:pStyle w:val="TOC2"/>
             <w:tabs>
               <w:tab w:val="right" w:leader="dot" w:pos="9062"/>
             </w:tabs>
@@ -915,7 +899,7 @@
           <w:hyperlink w:anchor="_Toc477792340" w:history="1">
             <w:r>
               <w:rPr>
-                <w:rStyle w:val="Hipercze"/>
+                <w:rStyle w:val="Hyperlink"/>
                 <w:noProof/>
                 <w:sz w:val="24"/>
                 <w:szCs w:val="24"/>
@@ -988,7 +972,7 @@
         </w:p>
         <w:p>
           <w:pPr>
-            <w:pStyle w:val="Spistreci2"/>
+            <w:pStyle w:val="TOC2"/>
             <w:tabs>
               <w:tab w:val="right" w:leader="dot" w:pos="9062"/>
             </w:tabs>
@@ -1002,7 +986,7 @@
           <w:hyperlink w:anchor="_Toc477792341" w:history="1">
             <w:r>
               <w:rPr>
-                <w:rStyle w:val="Hipercze"/>
+                <w:rStyle w:val="Hyperlink"/>
                 <w:noProof/>
                 <w:sz w:val="24"/>
                 <w:szCs w:val="24"/>
@@ -1206,7 +1190,7 @@
     </w:p>
     <w:p>
       <w:pPr>
-        <w:pStyle w:val="Nagwek1"/>
+        <w:pStyle w:val="Heading1"/>
         <w:rPr>
           <w:b/>
         </w:rPr>
@@ -1260,7 +1244,7 @@
     </w:p>
     <w:p>
       <w:pPr>
-        <w:pStyle w:val="Nagwek2"/>
+        <w:pStyle w:val="Heading2"/>
       </w:pPr>
       <w:bookmarkStart w:id="1" w:name="_Toc477792334"/>
       <w:r>
@@ -1283,7 +1267,6 @@
         </w:rPr>
         <w:t xml:space="preserve">Głównym powodem wybrania tego tematu była chęć zapoznania się z biblioteką </w:t>
       </w:r>
-      <w:proofErr w:type="spellStart"/>
       <w:r>
         <w:rPr>
           <w:i/>
@@ -1291,7 +1274,6 @@
         </w:rPr>
         <w:t>OpenCV</w:t>
       </w:r>
-      <w:proofErr w:type="spellEnd"/>
       <w:r>
         <w:rPr>
           <w:sz w:val="24"/>
@@ -1345,7 +1327,7 @@
     </w:p>
     <w:p>
       <w:pPr>
-        <w:pStyle w:val="Nagwek1"/>
+        <w:pStyle w:val="Heading1"/>
         <w:rPr>
           <w:b/>
         </w:rPr>
@@ -1361,7 +1343,7 @@
     </w:p>
     <w:p>
       <w:pPr>
-        <w:pStyle w:val="Nagwek2"/>
+        <w:pStyle w:val="Heading2"/>
       </w:pPr>
       <w:bookmarkStart w:id="3" w:name="_Toc477792336"/>
       <w:r>
@@ -1371,7 +1353,7 @@
     </w:p>
     <w:p>
       <w:pPr>
-        <w:pStyle w:val="Akapitzlist"/>
+        <w:pStyle w:val="ListParagraph"/>
         <w:numPr>
           <w:ilvl w:val="0"/>
           <w:numId w:val="1"/>
@@ -1391,7 +1373,7 @@
     </w:p>
     <w:p>
       <w:pPr>
-        <w:pStyle w:val="Akapitzlist"/>
+        <w:pStyle w:val="ListParagraph"/>
         <w:numPr>
           <w:ilvl w:val="0"/>
           <w:numId w:val="1"/>
@@ -1432,7 +1414,7 @@
     </w:p>
     <w:p>
       <w:pPr>
-        <w:pStyle w:val="Akapitzlist"/>
+        <w:pStyle w:val="ListParagraph"/>
         <w:numPr>
           <w:ilvl w:val="0"/>
           <w:numId w:val="1"/>
@@ -1466,7 +1448,7 @@
     </w:p>
     <w:p>
       <w:pPr>
-        <w:pStyle w:val="Akapitzlist"/>
+        <w:pStyle w:val="ListParagraph"/>
         <w:numPr>
           <w:ilvl w:val="0"/>
           <w:numId w:val="1"/>
@@ -1486,7 +1468,7 @@
     </w:p>
     <w:p>
       <w:pPr>
-        <w:pStyle w:val="Nagwek2"/>
+        <w:pStyle w:val="Heading2"/>
       </w:pPr>
       <w:bookmarkStart w:id="4" w:name="_Toc477792337"/>
       <w:r>
@@ -1509,7 +1491,7 @@
     </w:p>
     <w:tbl>
       <w:tblPr>
-        <w:tblStyle w:val="Tabelasiatki4"/>
+        <w:tblStyle w:val="GridTable4"/>
         <w:tblW w:w="0" w:type="auto"/>
         <w:tblLook w:val="04A0" w:firstRow="1" w:lastRow="0" w:firstColumn="1" w:lastColumn="0" w:noHBand="0" w:noVBand="1"/>
       </w:tblPr>
@@ -1570,16 +1552,8 @@
               <w:rPr>
                 <w:b w:val="0"/>
               </w:rPr>
-              <w:t xml:space="preserve">Patryk </w:t>
-            </w:r>
-            <w:proofErr w:type="spellStart"/>
-            <w:r>
-              <w:rPr>
-                <w:b w:val="0"/>
-              </w:rPr>
-              <w:t>Dzwoniarski</w:t>
-            </w:r>
-            <w:proofErr w:type="spellEnd"/>
+              <w:t>Patryk Dzwoniarski</w:t>
+            </w:r>
           </w:p>
         </w:tc>
         <w:tc>
@@ -1684,7 +1658,7 @@
     </w:p>
     <w:p>
       <w:pPr>
-        <w:pStyle w:val="Nagwek1"/>
+        <w:pStyle w:val="Heading1"/>
       </w:pPr>
       <w:bookmarkStart w:id="5" w:name="_Toc477792338"/>
       <w:r>
@@ -1695,7 +1669,7 @@
     </w:p>
     <w:p>
       <w:pPr>
-        <w:pStyle w:val="Nagwek2"/>
+        <w:pStyle w:val="Heading2"/>
       </w:pPr>
       <w:bookmarkStart w:id="6" w:name="_Toc477792339"/>
       <w:r>
@@ -1705,7 +1679,7 @@
     </w:p>
     <w:p>
       <w:pPr>
-        <w:pStyle w:val="Akapitzlist"/>
+        <w:pStyle w:val="ListParagraph"/>
         <w:numPr>
           <w:ilvl w:val="0"/>
           <w:numId w:val="2"/>
@@ -1736,7 +1710,7 @@
     </w:p>
     <w:p>
       <w:pPr>
-        <w:pStyle w:val="Akapitzlist"/>
+        <w:pStyle w:val="ListParagraph"/>
         <w:numPr>
           <w:ilvl w:val="0"/>
           <w:numId w:val="2"/>
@@ -1745,122 +1719,81 @@
           <w:sz w:val="24"/>
         </w:rPr>
       </w:pPr>
-      <w:proofErr w:type="spellStart"/>
       <w:r>
         <w:rPr>
           <w:i/>
           <w:sz w:val="24"/>
         </w:rPr>
-        <w:t>Emgu</w:t>
-      </w:r>
-      <w:proofErr w:type="spellEnd"/>
+        <w:t>Emgu CV</w:t>
+      </w:r>
+      <w:r>
+        <w:rPr>
+          <w:sz w:val="24"/>
+        </w:rPr>
+        <w:t xml:space="preserve"> – jest to .</w:t>
+      </w:r>
       <w:r>
         <w:rPr>
           <w:i/>
           <w:sz w:val="24"/>
         </w:rPr>
-        <w:t xml:space="preserve"> CV</w:t>
-      </w:r>
-      <w:r>
-        <w:rPr>
-          <w:sz w:val="24"/>
-        </w:rPr>
-        <w:t xml:space="preserve"> – jest to .</w:t>
-      </w:r>
-      <w:proofErr w:type="spellStart"/>
+        <w:t>Net’owy</w:t>
+      </w:r>
+      <w:r>
+        <w:rPr>
+          <w:sz w:val="24"/>
+        </w:rPr>
+        <w:t xml:space="preserve"> wrapper do </w:t>
+      </w:r>
       <w:r>
         <w:rPr>
           <w:i/>
           <w:sz w:val="24"/>
         </w:rPr>
-        <w:t>Net’owy</w:t>
-      </w:r>
-      <w:proofErr w:type="spellEnd"/>
-      <w:r>
-        <w:rPr>
-          <w:sz w:val="24"/>
-        </w:rPr>
-        <w:t xml:space="preserve"> </w:t>
-      </w:r>
-      <w:proofErr w:type="spellStart"/>
-      <w:r>
-        <w:rPr>
-          <w:sz w:val="24"/>
-        </w:rPr>
-        <w:t>wrapper</w:t>
-      </w:r>
-      <w:proofErr w:type="spellEnd"/>
-      <w:r>
-        <w:rPr>
-          <w:sz w:val="24"/>
-        </w:rPr>
-        <w:t xml:space="preserve"> do </w:t>
-      </w:r>
-      <w:proofErr w:type="spellStart"/>
+        <w:t>OpenCV</w:t>
+      </w:r>
+      <w:r>
+        <w:rPr>
+          <w:sz w:val="24"/>
+        </w:rPr>
+        <w:t xml:space="preserve">, służący do przetwarzania i analizy obrazów (statycznych i ruchomych). </w:t>
+      </w:r>
+      <w:r>
+        <w:rPr>
+          <w:sz w:val="24"/>
+        </w:rPr>
+        <w:t xml:space="preserve">Biblioteka ta zawiera ogrom funkcji służących </w:t>
+      </w:r>
+      <w:r>
+        <w:rPr>
+          <w:sz w:val="24"/>
+        </w:rPr>
+        <w:br/>
+      </w:r>
+      <w:r>
+        <w:rPr>
+          <w:sz w:val="24"/>
+        </w:rPr>
+        <w:t xml:space="preserve">do pracy z CPU oraz GPU. Wrapper ten może być kompilowany do takich systemów jak </w:t>
+      </w:r>
       <w:r>
         <w:rPr>
           <w:i/>
           <w:sz w:val="24"/>
         </w:rPr>
-        <w:t>OpenCV</w:t>
-      </w:r>
-      <w:proofErr w:type="spellEnd"/>
-      <w:r>
-        <w:rPr>
-          <w:sz w:val="24"/>
-        </w:rPr>
-        <w:t xml:space="preserve">, służący do przetwarzania i analizy obrazów (statycznych i ruchomych). </w:t>
-      </w:r>
-      <w:r>
-        <w:rPr>
-          <w:sz w:val="24"/>
-        </w:rPr>
-        <w:t xml:space="preserve">Biblioteka ta zawiera ogrom funkcji służących </w:t>
-      </w:r>
-      <w:r>
-        <w:rPr>
-          <w:sz w:val="24"/>
-        </w:rPr>
-        <w:br/>
-      </w:r>
-      <w:r>
-        <w:rPr>
-          <w:sz w:val="24"/>
-        </w:rPr>
-        <w:t xml:space="preserve">do pracy z CPU oraz GPU. </w:t>
-      </w:r>
-      <w:proofErr w:type="spellStart"/>
-      <w:r>
-        <w:rPr>
-          <w:sz w:val="24"/>
-        </w:rPr>
-        <w:t>Wrapper</w:t>
-      </w:r>
-      <w:proofErr w:type="spellEnd"/>
-      <w:r>
-        <w:rPr>
-          <w:sz w:val="24"/>
-        </w:rPr>
-        <w:t xml:space="preserve"> ten może być kompilowany do takich systemów jak </w:t>
+        <w:t>Linux</w:t>
+      </w:r>
+      <w:r>
+        <w:rPr>
+          <w:sz w:val="24"/>
+        </w:rPr>
+        <w:t xml:space="preserve">, czy </w:t>
       </w:r>
       <w:r>
         <w:rPr>
           <w:i/>
           <w:sz w:val="24"/>
         </w:rPr>
-        <w:t>Linux</w:t>
-      </w:r>
-      <w:r>
-        <w:rPr>
-          <w:sz w:val="24"/>
-        </w:rPr>
-        <w:t xml:space="preserve">, czy </w:t>
-      </w:r>
-      <w:r>
-        <w:rPr>
-          <w:i/>
-          <w:sz w:val="24"/>
-        </w:rPr>
         <w:t>Mac OS X</w:t>
       </w:r>
       <w:r>
@@ -1878,7 +1811,7 @@
     </w:p>
     <w:p>
       <w:pPr>
-        <w:pStyle w:val="Nagwek2"/>
+        <w:pStyle w:val="Heading2"/>
       </w:pPr>
       <w:bookmarkStart w:id="7" w:name="_Toc477792340"/>
       <w:r>
@@ -1888,7 +1821,7 @@
     </w:p>
     <w:p>
       <w:pPr>
-        <w:pStyle w:val="Akapitzlist"/>
+        <w:pStyle w:val="ListParagraph"/>
         <w:numPr>
           <w:ilvl w:val="0"/>
           <w:numId w:val="4"/>
@@ -1939,7 +1872,7 @@
     </w:p>
     <w:p>
       <w:pPr>
-        <w:pStyle w:val="Nagwek2"/>
+        <w:pStyle w:val="Heading2"/>
       </w:pPr>
       <w:bookmarkStart w:id="8" w:name="_Toc477792341"/>
       <w:r>
@@ -1949,7 +1882,7 @@
     </w:p>
     <w:p>
       <w:pPr>
-        <w:pStyle w:val="Akapitzlist"/>
+        <w:pStyle w:val="ListParagraph"/>
         <w:numPr>
           <w:ilvl w:val="0"/>
           <w:numId w:val="4"/>
@@ -1998,7 +1931,7 @@
     </w:p>
     <w:p>
       <w:pPr>
-        <w:pStyle w:val="Nagwek1"/>
+        <w:pStyle w:val="Heading1"/>
       </w:pPr>
       <w:r>
         <w:t>4. Wymagania funkcjonalne projektu</w:t>
@@ -2006,7 +1939,7 @@
     </w:p>
     <w:p>
       <w:pPr>
-        <w:pStyle w:val="Akapitzlist"/>
+        <w:pStyle w:val="ListParagraph"/>
         <w:numPr>
           <w:ilvl w:val="0"/>
           <w:numId w:val="4"/>
@@ -2024,7 +1957,7 @@
     </w:p>
     <w:p>
       <w:pPr>
-        <w:pStyle w:val="Akapitzlist"/>
+        <w:pStyle w:val="ListParagraph"/>
         <w:numPr>
           <w:ilvl w:val="0"/>
           <w:numId w:val="4"/>
@@ -2042,7 +1975,7 @@
     </w:p>
     <w:p>
       <w:pPr>
-        <w:pStyle w:val="Akapitzlist"/>
+        <w:pStyle w:val="ListParagraph"/>
         <w:numPr>
           <w:ilvl w:val="0"/>
           <w:numId w:val="4"/>
@@ -2072,7 +2005,7 @@
     </w:p>
     <w:p>
       <w:pPr>
-        <w:pStyle w:val="Akapitzlist"/>
+        <w:pStyle w:val="ListParagraph"/>
         <w:numPr>
           <w:ilvl w:val="0"/>
           <w:numId w:val="4"/>
@@ -2096,7 +2029,7 @@
     </w:p>
     <w:p>
       <w:pPr>
-        <w:pStyle w:val="Akapitzlist"/>
+        <w:pStyle w:val="ListParagraph"/>
         <w:numPr>
           <w:ilvl w:val="0"/>
           <w:numId w:val="4"/>
@@ -2116,39 +2049,21 @@
           <w:i/>
           <w:sz w:val="24"/>
         </w:rPr>
-        <w:t xml:space="preserve">Start </w:t>
-      </w:r>
-      <w:proofErr w:type="spellStart"/>
+        <w:t>Start Capturing</w:t>
+      </w:r>
+      <w:r>
+        <w:rPr>
+          <w:sz w:val="24"/>
+        </w:rPr>
+        <w:t xml:space="preserve">, natomiast w celu ich zakończenia przycisk </w:t>
+      </w:r>
       <w:r>
         <w:rPr>
           <w:i/>
           <w:sz w:val="24"/>
         </w:rPr>
-        <w:t>Capturing</w:t>
-      </w:r>
-      <w:proofErr w:type="spellEnd"/>
-      <w:r>
-        <w:rPr>
-          <w:sz w:val="24"/>
-        </w:rPr>
-        <w:t xml:space="preserve">, natomiast w celu ich zakończenia przycisk </w:t>
-      </w:r>
-      <w:r>
-        <w:rPr>
-          <w:i/>
-          <w:sz w:val="24"/>
-        </w:rPr>
-        <w:t xml:space="preserve">Stop </w:t>
-      </w:r>
-      <w:proofErr w:type="spellStart"/>
-      <w:r>
-        <w:rPr>
-          <w:i/>
-          <w:sz w:val="24"/>
-        </w:rPr>
-        <w:t>Capturing</w:t>
-      </w:r>
-      <w:proofErr w:type="spellEnd"/>
+        <w:t>Stop Capturing</w:t>
+      </w:r>
       <w:r>
         <w:rPr>
           <w:sz w:val="24"/>
@@ -2158,15 +2073,85 @@
     </w:p>
     <w:p>
       <w:pPr>
-        <w:pStyle w:val="Nagwek1"/>
-      </w:pPr>
-      <w:r>
-        <w:t>5. Wymagania niefunkcjonalne projektu</w:t>
-      </w:r>
-    </w:p>
-    <w:p>
-      <w:pPr>
-        <w:pStyle w:val="Akapitzlist"/>
+        <w:pStyle w:val="ListParagraph"/>
+        <w:numPr>
+          <w:ilvl w:val="0"/>
+          <w:numId w:val="4"/>
+        </w:numPr>
+        <w:rPr>
+          <w:sz w:val="24"/>
+        </w:rPr>
+      </w:pPr>
+      <w:r>
+        <w:rPr>
+          <w:sz w:val="24"/>
+        </w:rPr>
+        <w:t>Użytkownik będzie mógł przechwycić obraz z kamery oraz zapisać go na dysku w wybranej lokalizacji.</w:t>
+      </w:r>
+    </w:p>
+    <w:p>
+      <w:pPr>
+        <w:pStyle w:val="ListParagraph"/>
+        <w:numPr>
+          <w:ilvl w:val="0"/>
+          <w:numId w:val="4"/>
+        </w:numPr>
+        <w:rPr>
+          <w:sz w:val="24"/>
+        </w:rPr>
+      </w:pPr>
+      <w:r>
+        <w:rPr>
+          <w:sz w:val="24"/>
+        </w:rPr>
+        <w:t>Użytkownik będzie miał możliwość zmiany parametrów wyświetlanego obrazu pochodzącego z kamerki, takich jak: jasność, kontrast i ostrość.</w:t>
+      </w:r>
+    </w:p>
+    <w:p>
+      <w:pPr>
+        <w:pStyle w:val="ListParagraph"/>
+        <w:numPr>
+          <w:ilvl w:val="0"/>
+          <w:numId w:val="4"/>
+        </w:numPr>
+        <w:rPr>
+          <w:sz w:val="24"/>
+        </w:rPr>
+      </w:pPr>
+      <w:r>
+        <w:rPr>
+          <w:sz w:val="24"/>
+        </w:rPr>
+        <w:t>Użytkownik będzie miał możliwość zresetowania ustawionych przez siebie preferencji wyświetlanego obrazu.</w:t>
+      </w:r>
+    </w:p>
+    <w:p>
+      <w:pPr>
+        <w:rPr>
+          <w:sz w:val="24"/>
+        </w:rPr>
+      </w:pPr>
+    </w:p>
+    <w:p>
+      <w:pPr>
+        <w:pStyle w:val="Heading1"/>
+      </w:pPr>
+      <w:r>
+        <w:t>5. Wymagania POZAFUNKCJ</w:t>
+      </w:r>
+      <w:r>
+        <w:t>O</w:t>
+      </w:r>
+      <w:r>
+        <w:t>NALN</w:t>
+      </w:r>
+      <w:r>
+        <w:t>e projektu</w:t>
+      </w:r>
+    </w:p>
+    <w:p>
+      <w:pPr>
+        <w:pStyle w:val="ListParagraph"/>
         <w:numPr>
           <w:ilvl w:val="0"/>
           <w:numId w:val="5"/>
@@ -2184,7 +2169,7 @@
     </w:p>
     <w:p>
       <w:pPr>
-        <w:pStyle w:val="Akapitzlist"/>
+        <w:pStyle w:val="ListParagraph"/>
         <w:numPr>
           <w:ilvl w:val="0"/>
           <w:numId w:val="5"/>
@@ -2197,12 +2182,18 @@
         <w:rPr>
           <w:sz w:val="24"/>
         </w:rPr>
-        <w:t xml:space="preserve">Rozpoznana twarz zostanie automatycznie zweryfikowana na podstawie zdjęć zawartych w lokalnej bazie danych. </w:t>
-      </w:r>
-    </w:p>
-    <w:p>
-      <w:pPr>
-        <w:pStyle w:val="Akapitzlist"/>
+        <w:t>Rozpoznana twarz zostanie automatycznie zweryfikowana</w:t>
+      </w:r>
+      <w:r>
+        <w:rPr>
+          <w:sz w:val="24"/>
+        </w:rPr>
+        <w:t xml:space="preserve"> na podstawie zdjęć zawartych w folderze aplikacji.</w:t>
+      </w:r>
+    </w:p>
+    <w:p>
+      <w:pPr>
+        <w:pStyle w:val="ListParagraph"/>
         <w:numPr>
           <w:ilvl w:val="0"/>
           <w:numId w:val="5"/>
@@ -2215,7 +2206,6 @@
         <w:rPr>
           <w:sz w:val="24"/>
         </w:rPr>
-        <w:lastRenderedPageBreak/>
         <w:t>Twarz nierozpoznana przez program zostanie zaznaczona czerwonym prostokątem.</w:t>
       </w:r>
       <w:r>
@@ -2227,7 +2217,7 @@
     </w:p>
     <w:p>
       <w:pPr>
-        <w:pStyle w:val="Akapitzlist"/>
+        <w:pStyle w:val="ListParagraph"/>
         <w:numPr>
           <w:ilvl w:val="0"/>
           <w:numId w:val="5"/>
@@ -2245,7 +2235,7 @@
     </w:p>
     <w:p>
       <w:pPr>
-        <w:pStyle w:val="Akapitzlist"/>
+        <w:pStyle w:val="ListParagraph"/>
         <w:numPr>
           <w:ilvl w:val="0"/>
           <w:numId w:val="5"/>
@@ -2263,7 +2253,7 @@
     </w:p>
     <w:p>
       <w:pPr>
-        <w:pStyle w:val="Akapitzlist"/>
+        <w:pStyle w:val="ListParagraph"/>
         <w:numPr>
           <w:ilvl w:val="0"/>
           <w:numId w:val="5"/>
@@ -2276,10 +2266,58 @@
         <w:rPr>
           <w:sz w:val="24"/>
         </w:rPr>
-        <w:t xml:space="preserve">Program automatycznie zliczać będzie liczbę wykrytych twarzy i wyświetlać ją w oknie aplikacji. </w:t>
+        <w:t>Program automatycznie zliczać</w:t>
+      </w:r>
+      <w:r>
+        <w:rPr>
+          <w:sz w:val="24"/>
+        </w:rPr>
+        <w:t xml:space="preserve"> </w:t>
+      </w:r>
+      <w:r>
+        <w:rPr>
+          <w:sz w:val="24"/>
+        </w:rPr>
+        <w:t>będzi</w:t>
+      </w:r>
+      <w:r>
+        <w:rPr>
+          <w:sz w:val="24"/>
+        </w:rPr>
+        <w:t>e</w:t>
+      </w:r>
+      <w:r>
+        <w:rPr>
+          <w:sz w:val="24"/>
+        </w:rPr>
+        <w:t xml:space="preserve"> liczbę wykrytych twarzy i wyświetlać ją w oknie aplikacji. </w:t>
+      </w:r>
+    </w:p>
+    <w:p>
+      <w:pPr>
+        <w:pStyle w:val="ListParagraph"/>
+        <w:numPr>
+          <w:ilvl w:val="0"/>
+          <w:numId w:val="5"/>
+        </w:numPr>
+        <w:rPr>
+          <w:sz w:val="24"/>
+        </w:rPr>
+      </w:pPr>
+      <w:r>
+        <w:rPr>
+          <w:sz w:val="24"/>
+        </w:rPr>
+        <w:t>Program</w:t>
       </w:r>
       <w:bookmarkStart w:id="9" w:name="_GoBack"/>
       <w:bookmarkEnd w:id="9"/>
+      <w:r>
+        <w:rPr>
+          <w:sz w:val="24"/>
+        </w:rPr>
+        <w:t xml:space="preserve"> automatycznie rozpoznaje nazwę uruchomionej kamerki.</w:t>
+      </w:r>
     </w:p>
     <w:p>
       <w:pPr>
@@ -2302,7 +2340,7 @@
 </file>
 
 <file path=word/endnotes.xml><?xml version="1.0" encoding="utf-8"?>
-<w:endnotes xmlns:wpc="http://schemas.microsoft.com/office/word/2010/wordprocessingCanvas" xmlns:mc="http://schemas.openxmlformats.org/markup-compatibility/2006" xmlns:o="urn:schemas-microsoft-com:office:office" xmlns:r="http://schemas.openxmlformats.org/officeDocument/2006/relationships" xmlns:m="http://schemas.openxmlformats.org/officeDocument/2006/math" xmlns:v="urn:schemas-microsoft-com:vml" xmlns:wp14="http://schemas.microsoft.com/office/word/2010/wordprocessingDrawing" xmlns:wp="http://schemas.openxmlformats.org/drawingml/2006/wordprocessingDrawing" xmlns:w10="urn:schemas-microsoft-com:office:word" xmlns:w="http://schemas.openxmlformats.org/wordprocessingml/2006/main" xmlns:w14="http://schemas.microsoft.com/office/word/2010/wordml" xmlns:w15="http://schemas.microsoft.com/office/word/2012/wordml" xmlns:wpg="http://schemas.microsoft.com/office/word/2010/wordprocessingGroup" xmlns:wpi="http://schemas.microsoft.com/office/word/2010/wordprocessingInk" xmlns:wne="http://schemas.microsoft.com/office/word/2006/wordml" xmlns:wps="http://schemas.microsoft.com/office/word/2010/wordprocessingShape" mc:Ignorable="w14 w15 wp14">
+<w:endnotes xmlns:wpc="http://schemas.microsoft.com/office/word/2010/wordprocessingCanvas" xmlns:cx="http://schemas.microsoft.com/office/drawing/2014/chartex" xmlns:cx1="http://schemas.microsoft.com/office/drawing/2015/9/8/chartex" xmlns:cx2="http://schemas.microsoft.com/office/drawing/2015/10/21/chartex" xmlns:cx3="http://schemas.microsoft.com/office/drawing/2016/5/9/chartex" xmlns:cx4="http://schemas.microsoft.com/office/drawing/2016/5/10/chartex" xmlns:cx5="http://schemas.microsoft.com/office/drawing/2016/5/11/chartex" xmlns:cx6="http://schemas.microsoft.com/office/drawing/2016/5/12/chartex" xmlns:cx7="http://schemas.microsoft.com/office/drawing/2016/5/13/chartex" xmlns:cx8="http://schemas.microsoft.com/office/drawing/2016/5/14/chartex" xmlns:mc="http://schemas.openxmlformats.org/markup-compatibility/2006" xmlns:o="urn:schemas-microsoft-com:office:office" xmlns:r="http://schemas.openxmlformats.org/officeDocument/2006/relationships" xmlns:m="http://schemas.openxmlformats.org/officeDocument/2006/math" xmlns:v="urn:schemas-microsoft-com:vml" xmlns:wp14="http://schemas.microsoft.com/office/word/2010/wordprocessingDrawing" xmlns:wp="http://schemas.openxmlformats.org/drawingml/2006/wordprocessingDrawing" xmlns:w10="urn:schemas-microsoft-com:office:word" xmlns:w="http://schemas.openxmlformats.org/wordprocessingml/2006/main" xmlns:w14="http://schemas.microsoft.com/office/word/2010/wordml" xmlns:w15="http://schemas.microsoft.com/office/word/2012/wordml" xmlns:w16se="http://schemas.microsoft.com/office/word/2015/wordml/symex" xmlns:wpg="http://schemas.microsoft.com/office/word/2010/wordprocessingGroup" xmlns:wpi="http://schemas.microsoft.com/office/word/2010/wordprocessingInk" xmlns:wne="http://schemas.microsoft.com/office/word/2006/wordml" xmlns:wps="http://schemas.microsoft.com/office/word/2010/wordprocessingShape" mc:Ignorable="w14 w15 w16se wp14">
   <w:endnote w:type="separator" w:id="-1">
     <w:p>
       <w:pPr>
@@ -2327,7 +2365,7 @@
 </file>
 
 <file path=word/footer1.xml><?xml version="1.0" encoding="utf-8"?>
-<w:ftr xmlns:wpc="http://schemas.microsoft.com/office/word/2010/wordprocessingCanvas" xmlns:mc="http://schemas.openxmlformats.org/markup-compatibility/2006" xmlns:o="urn:schemas-microsoft-com:office:office" xmlns:r="http://schemas.openxmlformats.org/officeDocument/2006/relationships" xmlns:m="http://schemas.openxmlformats.org/officeDocument/2006/math" xmlns:v="urn:schemas-microsoft-com:vml" xmlns:wp14="http://schemas.microsoft.com/office/word/2010/wordprocessingDrawing" xmlns:wp="http://schemas.openxmlformats.org/drawingml/2006/wordprocessingDrawing" xmlns:w10="urn:schemas-microsoft-com:office:word" xmlns:w="http://schemas.openxmlformats.org/wordprocessingml/2006/main" xmlns:w14="http://schemas.microsoft.com/office/word/2010/wordml" xmlns:w15="http://schemas.microsoft.com/office/word/2012/wordml" xmlns:wpg="http://schemas.microsoft.com/office/word/2010/wordprocessingGroup" xmlns:wpi="http://schemas.microsoft.com/office/word/2010/wordprocessingInk" xmlns:wne="http://schemas.microsoft.com/office/word/2006/wordml" xmlns:wps="http://schemas.microsoft.com/office/word/2010/wordprocessingShape" mc:Ignorable="w14 w15 wp14">
+<w:ftr xmlns:wpc="http://schemas.microsoft.com/office/word/2010/wordprocessingCanvas" xmlns:cx="http://schemas.microsoft.com/office/drawing/2014/chartex" xmlns:cx1="http://schemas.microsoft.com/office/drawing/2015/9/8/chartex" xmlns:cx2="http://schemas.microsoft.com/office/drawing/2015/10/21/chartex" xmlns:cx3="http://schemas.microsoft.com/office/drawing/2016/5/9/chartex" xmlns:cx4="http://schemas.microsoft.com/office/drawing/2016/5/10/chartex" xmlns:cx5="http://schemas.microsoft.com/office/drawing/2016/5/11/chartex" xmlns:cx6="http://schemas.microsoft.com/office/drawing/2016/5/12/chartex" xmlns:cx7="http://schemas.microsoft.com/office/drawing/2016/5/13/chartex" xmlns:cx8="http://schemas.microsoft.com/office/drawing/2016/5/14/chartex" xmlns:mc="http://schemas.openxmlformats.org/markup-compatibility/2006" xmlns:o="urn:schemas-microsoft-com:office:office" xmlns:r="http://schemas.openxmlformats.org/officeDocument/2006/relationships" xmlns:m="http://schemas.openxmlformats.org/officeDocument/2006/math" xmlns:v="urn:schemas-microsoft-com:vml" xmlns:wp14="http://schemas.microsoft.com/office/word/2010/wordprocessingDrawing" xmlns:wp="http://schemas.openxmlformats.org/drawingml/2006/wordprocessingDrawing" xmlns:w10="urn:schemas-microsoft-com:office:word" xmlns:w="http://schemas.openxmlformats.org/wordprocessingml/2006/main" xmlns:w14="http://schemas.microsoft.com/office/word/2010/wordml" xmlns:w15="http://schemas.microsoft.com/office/word/2012/wordml" xmlns:w16se="http://schemas.microsoft.com/office/word/2015/wordml/symex" xmlns:wpg="http://schemas.microsoft.com/office/word/2010/wordprocessingGroup" xmlns:wpi="http://schemas.microsoft.com/office/word/2010/wordprocessingInk" xmlns:wne="http://schemas.microsoft.com/office/word/2006/wordml" xmlns:wps="http://schemas.microsoft.com/office/word/2010/wordprocessingShape" mc:Ignorable="w14 w15 w16se wp14">
   <w:sdt>
     <w:sdtPr>
       <w:id w:val="607551019"/>
@@ -2345,7 +2383,7 @@
     <w:sdtContent>
       <w:p>
         <w:pPr>
-          <w:pStyle w:val="Stopka"/>
+          <w:pStyle w:val="Footer"/>
           <w:pBdr>
             <w:top w:val="single" w:sz="4" w:space="1" w:color="D9D9D9" w:themeColor="background1" w:themeShade="D9"/>
           </w:pBdr>
@@ -2369,7 +2407,7 @@
             <w:bCs/>
             <w:noProof/>
           </w:rPr>
-          <w:t>3</w:t>
+          <w:t>5</w:t>
         </w:r>
         <w:r>
           <w:rPr>
@@ -2397,14 +2435,14 @@
   </w:sdt>
   <w:p>
     <w:pPr>
-      <w:pStyle w:val="Stopka"/>
+      <w:pStyle w:val="Footer"/>
     </w:pPr>
   </w:p>
 </w:ftr>
 </file>
 
 <file path=word/footnotes.xml><?xml version="1.0" encoding="utf-8"?>
-<w:footnotes xmlns:wpc="http://schemas.microsoft.com/office/word/2010/wordprocessingCanvas" xmlns:mc="http://schemas.openxmlformats.org/markup-compatibility/2006" xmlns:o="urn:schemas-microsoft-com:office:office" xmlns:r="http://schemas.openxmlformats.org/officeDocument/2006/relationships" xmlns:m="http://schemas.openxmlformats.org/officeDocument/2006/math" xmlns:v="urn:schemas-microsoft-com:vml" xmlns:wp14="http://schemas.microsoft.com/office/word/2010/wordprocessingDrawing" xmlns:wp="http://schemas.openxmlformats.org/drawingml/2006/wordprocessingDrawing" xmlns:w10="urn:schemas-microsoft-com:office:word" xmlns:w="http://schemas.openxmlformats.org/wordprocessingml/2006/main" xmlns:w14="http://schemas.microsoft.com/office/word/2010/wordml" xmlns:w15="http://schemas.microsoft.com/office/word/2012/wordml" xmlns:wpg="http://schemas.microsoft.com/office/word/2010/wordprocessingGroup" xmlns:wpi="http://schemas.microsoft.com/office/word/2010/wordprocessingInk" xmlns:wne="http://schemas.microsoft.com/office/word/2006/wordml" xmlns:wps="http://schemas.microsoft.com/office/word/2010/wordprocessingShape" mc:Ignorable="w14 w15 wp14">
+<w:footnotes xmlns:wpc="http://schemas.microsoft.com/office/word/2010/wordprocessingCanvas" xmlns:cx="http://schemas.microsoft.com/office/drawing/2014/chartex" xmlns:cx1="http://schemas.microsoft.com/office/drawing/2015/9/8/chartex" xmlns:cx2="http://schemas.microsoft.com/office/drawing/2015/10/21/chartex" xmlns:cx3="http://schemas.microsoft.com/office/drawing/2016/5/9/chartex" xmlns:cx4="http://schemas.microsoft.com/office/drawing/2016/5/10/chartex" xmlns:cx5="http://schemas.microsoft.com/office/drawing/2016/5/11/chartex" xmlns:cx6="http://schemas.microsoft.com/office/drawing/2016/5/12/chartex" xmlns:cx7="http://schemas.microsoft.com/office/drawing/2016/5/13/chartex" xmlns:cx8="http://schemas.microsoft.com/office/drawing/2016/5/14/chartex" xmlns:mc="http://schemas.openxmlformats.org/markup-compatibility/2006" xmlns:o="urn:schemas-microsoft-com:office:office" xmlns:r="http://schemas.openxmlformats.org/officeDocument/2006/relationships" xmlns:m="http://schemas.openxmlformats.org/officeDocument/2006/math" xmlns:v="urn:schemas-microsoft-com:vml" xmlns:wp14="http://schemas.microsoft.com/office/word/2010/wordprocessingDrawing" xmlns:wp="http://schemas.openxmlformats.org/drawingml/2006/wordprocessingDrawing" xmlns:w10="urn:schemas-microsoft-com:office:word" xmlns:w="http://schemas.openxmlformats.org/wordprocessingml/2006/main" xmlns:w14="http://schemas.microsoft.com/office/word/2010/wordml" xmlns:w15="http://schemas.microsoft.com/office/word/2012/wordml" xmlns:w16se="http://schemas.microsoft.com/office/word/2015/wordml/symex" xmlns:wpg="http://schemas.microsoft.com/office/word/2010/wordprocessingGroup" xmlns:wpi="http://schemas.microsoft.com/office/word/2010/wordprocessingInk" xmlns:wne="http://schemas.microsoft.com/office/word/2006/wordml" xmlns:wps="http://schemas.microsoft.com/office/word/2010/wordprocessingShape" mc:Ignorable="w14 w15 w16se wp14">
   <w:footnote w:type="separator" w:id="-1">
     <w:p>
       <w:pPr>
@@ -2429,10 +2467,10 @@
 </file>
 
 <file path=word/header1.xml><?xml version="1.0" encoding="utf-8"?>
-<w:hdr xmlns:wpc="http://schemas.microsoft.com/office/word/2010/wordprocessingCanvas" xmlns:mc="http://schemas.openxmlformats.org/markup-compatibility/2006" xmlns:o="urn:schemas-microsoft-com:office:office" xmlns:r="http://schemas.openxmlformats.org/officeDocument/2006/relationships" xmlns:m="http://schemas.openxmlformats.org/officeDocument/2006/math" xmlns:v="urn:schemas-microsoft-com:vml" xmlns:wp14="http://schemas.microsoft.com/office/word/2010/wordprocessingDrawing" xmlns:wp="http://schemas.openxmlformats.org/drawingml/2006/wordprocessingDrawing" xmlns:w10="urn:schemas-microsoft-com:office:word" xmlns:w="http://schemas.openxmlformats.org/wordprocessingml/2006/main" xmlns:w14="http://schemas.microsoft.com/office/word/2010/wordml" xmlns:w15="http://schemas.microsoft.com/office/word/2012/wordml" xmlns:wpg="http://schemas.microsoft.com/office/word/2010/wordprocessingGroup" xmlns:wpi="http://schemas.microsoft.com/office/word/2010/wordprocessingInk" xmlns:wne="http://schemas.microsoft.com/office/word/2006/wordml" xmlns:wps="http://schemas.microsoft.com/office/word/2010/wordprocessingShape" mc:Ignorable="w14 w15 wp14">
+<w:hdr xmlns:wpc="http://schemas.microsoft.com/office/word/2010/wordprocessingCanvas" xmlns:cx="http://schemas.microsoft.com/office/drawing/2014/chartex" xmlns:cx1="http://schemas.microsoft.com/office/drawing/2015/9/8/chartex" xmlns:cx2="http://schemas.microsoft.com/office/drawing/2015/10/21/chartex" xmlns:cx3="http://schemas.microsoft.com/office/drawing/2016/5/9/chartex" xmlns:cx4="http://schemas.microsoft.com/office/drawing/2016/5/10/chartex" xmlns:cx5="http://schemas.microsoft.com/office/drawing/2016/5/11/chartex" xmlns:cx6="http://schemas.microsoft.com/office/drawing/2016/5/12/chartex" xmlns:cx7="http://schemas.microsoft.com/office/drawing/2016/5/13/chartex" xmlns:cx8="http://schemas.microsoft.com/office/drawing/2016/5/14/chartex" xmlns:mc="http://schemas.openxmlformats.org/markup-compatibility/2006" xmlns:o="urn:schemas-microsoft-com:office:office" xmlns:r="http://schemas.openxmlformats.org/officeDocument/2006/relationships" xmlns:m="http://schemas.openxmlformats.org/officeDocument/2006/math" xmlns:v="urn:schemas-microsoft-com:vml" xmlns:wp14="http://schemas.microsoft.com/office/word/2010/wordprocessingDrawing" xmlns:wp="http://schemas.openxmlformats.org/drawingml/2006/wordprocessingDrawing" xmlns:w10="urn:schemas-microsoft-com:office:word" xmlns:w="http://schemas.openxmlformats.org/wordprocessingml/2006/main" xmlns:w14="http://schemas.microsoft.com/office/word/2010/wordml" xmlns:w15="http://schemas.microsoft.com/office/word/2012/wordml" xmlns:w16se="http://schemas.microsoft.com/office/word/2015/wordml/symex" xmlns:wpg="http://schemas.microsoft.com/office/word/2010/wordprocessingGroup" xmlns:wpi="http://schemas.microsoft.com/office/word/2010/wordprocessingInk" xmlns:wne="http://schemas.microsoft.com/office/word/2006/wordml" xmlns:wps="http://schemas.microsoft.com/office/word/2010/wordprocessingShape" mc:Ignorable="w14 w15 w16se wp14">
   <w:p>
     <w:pPr>
-      <w:pStyle w:val="Nagwek"/>
+      <w:pStyle w:val="Header"/>
     </w:pPr>
     <w:r>
       <w:rPr>
@@ -2517,7 +2555,7 @@
                           <w:sdtContent>
                             <w:p>
                               <w:pPr>
-                                <w:pStyle w:val="Nagwek"/>
+                                <w:pStyle w:val="Header"/>
                                 <w:jc w:val="center"/>
                                 <w:rPr>
                                   <w:caps/>
@@ -2605,7 +2643,7 @@
 </file>
 
 <file path=word/numbering.xml><?xml version="1.0" encoding="utf-8"?>
-<w:numbering xmlns:wpc="http://schemas.microsoft.com/office/word/2010/wordprocessingCanvas" xmlns:mc="http://schemas.openxmlformats.org/markup-compatibility/2006" xmlns:o="urn:schemas-microsoft-com:office:office" xmlns:r="http://schemas.openxmlformats.org/officeDocument/2006/relationships" xmlns:m="http://schemas.openxmlformats.org/officeDocument/2006/math" xmlns:v="urn:schemas-microsoft-com:vml" xmlns:wp14="http://schemas.microsoft.com/office/word/2010/wordprocessingDrawing" xmlns:wp="http://schemas.openxmlformats.org/drawingml/2006/wordprocessingDrawing" xmlns:w10="urn:schemas-microsoft-com:office:word" xmlns:w="http://schemas.openxmlformats.org/wordprocessingml/2006/main" xmlns:w14="http://schemas.microsoft.com/office/word/2010/wordml" xmlns:w15="http://schemas.microsoft.com/office/word/2012/wordml" xmlns:wpg="http://schemas.microsoft.com/office/word/2010/wordprocessingGroup" xmlns:wpi="http://schemas.microsoft.com/office/word/2010/wordprocessingInk" xmlns:wne="http://schemas.microsoft.com/office/word/2006/wordml" xmlns:wps="http://schemas.microsoft.com/office/word/2010/wordprocessingShape" mc:Ignorable="w14 w15 wp14">
+<w:numbering xmlns:wpc="http://schemas.microsoft.com/office/word/2010/wordprocessingCanvas" xmlns:cx="http://schemas.microsoft.com/office/drawing/2014/chartex" xmlns:cx1="http://schemas.microsoft.com/office/drawing/2015/9/8/chartex" xmlns:cx2="http://schemas.microsoft.com/office/drawing/2015/10/21/chartex" xmlns:cx3="http://schemas.microsoft.com/office/drawing/2016/5/9/chartex" xmlns:cx4="http://schemas.microsoft.com/office/drawing/2016/5/10/chartex" xmlns:cx5="http://schemas.microsoft.com/office/drawing/2016/5/11/chartex" xmlns:cx6="http://schemas.microsoft.com/office/drawing/2016/5/12/chartex" xmlns:cx7="http://schemas.microsoft.com/office/drawing/2016/5/13/chartex" xmlns:cx8="http://schemas.microsoft.com/office/drawing/2016/5/14/chartex" xmlns:mc="http://schemas.openxmlformats.org/markup-compatibility/2006" xmlns:o="urn:schemas-microsoft-com:office:office" xmlns:r="http://schemas.openxmlformats.org/officeDocument/2006/relationships" xmlns:m="http://schemas.openxmlformats.org/officeDocument/2006/math" xmlns:v="urn:schemas-microsoft-com:vml" xmlns:wp14="http://schemas.microsoft.com/office/word/2010/wordprocessingDrawing" xmlns:wp="http://schemas.openxmlformats.org/drawingml/2006/wordprocessingDrawing" xmlns:w10="urn:schemas-microsoft-com:office:word" xmlns:w="http://schemas.openxmlformats.org/wordprocessingml/2006/main" xmlns:w14="http://schemas.microsoft.com/office/word/2010/wordml" xmlns:w15="http://schemas.microsoft.com/office/word/2012/wordml" xmlns:w16se="http://schemas.microsoft.com/office/word/2015/wordml/symex" xmlns:wpg="http://schemas.microsoft.com/office/word/2010/wordprocessingGroup" xmlns:wpi="http://schemas.microsoft.com/office/word/2010/wordprocessingInk" xmlns:wne="http://schemas.microsoft.com/office/word/2006/wordml" xmlns:wps="http://schemas.microsoft.com/office/word/2010/wordprocessingShape" mc:Ignorable="w14 w15 w16se wp14">
   <w:abstractNum w:abstractNumId="0" w15:restartNumberingAfterBreak="0">
     <w:nsid w:val="02D67668"/>
     <w:multiLevelType w:val="hybridMultilevel"/>
@@ -2848,7 +2886,7 @@
         <w:rFonts w:ascii="Symbol" w:hAnsi="Symbol" w:hint="default"/>
       </w:rPr>
     </w:lvl>
-    <w:lvl w:ilvl="1" w:tplc="04150003" w:tentative="1">
+    <w:lvl w:ilvl="1" w:tplc="04150003">
       <w:start w:val="1"/>
       <w:numFmt w:val="bullet"/>
       <w:lvlText w:val="o"/>
@@ -3190,7 +3228,7 @@
 </file>
 
 <file path=word/styles.xml><?xml version="1.0" encoding="utf-8"?>
-<w:styles xmlns:mc="http://schemas.openxmlformats.org/markup-compatibility/2006" xmlns:r="http://schemas.openxmlformats.org/officeDocument/2006/relationships" xmlns:w="http://schemas.openxmlformats.org/wordprocessingml/2006/main" xmlns:w14="http://schemas.microsoft.com/office/word/2010/wordml" xmlns:w15="http://schemas.microsoft.com/office/word/2012/wordml" mc:Ignorable="w14 w15">
+<w:styles xmlns:mc="http://schemas.openxmlformats.org/markup-compatibility/2006" xmlns:r="http://schemas.openxmlformats.org/officeDocument/2006/relationships" xmlns:w="http://schemas.openxmlformats.org/wordprocessingml/2006/main" xmlns:w14="http://schemas.microsoft.com/office/word/2010/wordml" xmlns:w15="http://schemas.microsoft.com/office/word/2012/wordml" xmlns:w16se="http://schemas.microsoft.com/office/word/2015/wordml/symex" mc:Ignorable="w14 w15 w16se">
   <w:docDefaults>
     <w:rPrDefault>
       <w:rPr>
@@ -3204,7 +3242,7 @@
       </w:pPr>
     </w:pPrDefault>
   </w:docDefaults>
-  <w:latentStyles w:defLockedState="0" w:defUIPriority="99" w:defSemiHidden="0" w:defUnhideWhenUsed="0" w:defQFormat="0" w:count="371">
+  <w:latentStyles w:defLockedState="0" w:defUIPriority="99" w:defSemiHidden="0" w:defUnhideWhenUsed="0" w:defQFormat="0" w:count="374">
     <w:lsdException w:name="Normal" w:uiPriority="0" w:qFormat="1"/>
     <w:lsdException w:name="heading 1" w:uiPriority="9" w:qFormat="1"/>
     <w:lsdException w:name="heading 2" w:semiHidden="1" w:uiPriority="9" w:unhideWhenUsed="1" w:qFormat="1"/>
@@ -3310,7 +3348,6 @@
     <w:lsdException w:name="HTML Sample" w:semiHidden="1" w:unhideWhenUsed="1"/>
     <w:lsdException w:name="HTML Typewriter" w:semiHidden="1" w:unhideWhenUsed="1"/>
     <w:lsdException w:name="HTML Variable" w:semiHidden="1" w:unhideWhenUsed="1"/>
-    <w:lsdException w:name="Normal Table" w:semiHidden="1" w:unhideWhenUsed="1"/>
     <w:lsdException w:name="annotation subject" w:semiHidden="1" w:unhideWhenUsed="1"/>
     <w:lsdException w:name="No List" w:semiHidden="1" w:unhideWhenUsed="1"/>
     <w:lsdException w:name="Outline List 1" w:semiHidden="1" w:unhideWhenUsed="1"/>
@@ -3355,7 +3392,6 @@
     <w:lsdException w:name="Table Professional" w:semiHidden="1" w:unhideWhenUsed="1"/>
     <w:lsdException w:name="Table Subtle 1" w:semiHidden="1" w:unhideWhenUsed="1"/>
     <w:lsdException w:name="Table Subtle 2" w:semiHidden="1" w:unhideWhenUsed="1"/>
-    <w:lsdException w:name="Table Web 1" w:semiHidden="1" w:unhideWhenUsed="1"/>
     <w:lsdException w:name="Table Web 2" w:semiHidden="1" w:unhideWhenUsed="1"/>
     <w:lsdException w:name="Table Web 3" w:semiHidden="1" w:unhideWhenUsed="1"/>
     <w:lsdException w:name="Balloon Text" w:semiHidden="1" w:unhideWhenUsed="1"/>
@@ -3576,17 +3612,20 @@
     <w:lsdException w:name="List Table 5 Dark Accent 6" w:uiPriority="50"/>
     <w:lsdException w:name="List Table 6 Colorful Accent 6" w:uiPriority="51"/>
     <w:lsdException w:name="List Table 7 Colorful Accent 6" w:uiPriority="52"/>
+    <w:lsdException w:name="Mention" w:semiHidden="1" w:unhideWhenUsed="1"/>
+    <w:lsdException w:name="Smart Hyperlink" w:semiHidden="1" w:unhideWhenUsed="1"/>
+    <w:lsdException w:name="Hashtag" w:semiHidden="1" w:unhideWhenUsed="1"/>
   </w:latentStyles>
-  <w:style w:type="paragraph" w:default="1" w:styleId="Normalny">
+  <w:style w:type="paragraph" w:default="1" w:styleId="Normal">
     <w:name w:val="Normal"/>
     <w:qFormat/>
     <w:rsid w:val="00B923FE"/>
   </w:style>
-  <w:style w:type="paragraph" w:styleId="Nagwek1">
+  <w:style w:type="paragraph" w:styleId="Heading1">
     <w:name w:val="heading 1"/>
-    <w:basedOn w:val="Normalny"/>
-    <w:next w:val="Normalny"/>
-    <w:link w:val="Nagwek1Znak"/>
+    <w:basedOn w:val="Normal"/>
+    <w:next w:val="Normal"/>
+    <w:link w:val="Heading1Char"/>
     <w:uiPriority w:val="9"/>
     <w:qFormat/>
     <w:rsid w:val="00B923FE"/>
@@ -3609,11 +3648,11 @@
       <w:szCs w:val="22"/>
     </w:rPr>
   </w:style>
-  <w:style w:type="paragraph" w:styleId="Nagwek2">
+  <w:style w:type="paragraph" w:styleId="Heading2">
     <w:name w:val="heading 2"/>
-    <w:basedOn w:val="Normalny"/>
-    <w:next w:val="Normalny"/>
-    <w:link w:val="Nagwek2Znak"/>
+    <w:basedOn w:val="Normal"/>
+    <w:next w:val="Normal"/>
+    <w:link w:val="Heading2Char"/>
     <w:uiPriority w:val="9"/>
     <w:unhideWhenUsed/>
     <w:qFormat/>
@@ -3634,11 +3673,11 @@
       <w:spacing w:val="15"/>
     </w:rPr>
   </w:style>
-  <w:style w:type="paragraph" w:styleId="Nagwek3">
+  <w:style w:type="paragraph" w:styleId="Heading3">
     <w:name w:val="heading 3"/>
-    <w:basedOn w:val="Normalny"/>
-    <w:next w:val="Normalny"/>
-    <w:link w:val="Nagwek3Znak"/>
+    <w:basedOn w:val="Normal"/>
+    <w:next w:val="Normal"/>
+    <w:link w:val="Heading3Char"/>
     <w:uiPriority w:val="9"/>
     <w:semiHidden/>
     <w:unhideWhenUsed/>
@@ -3657,11 +3696,11 @@
       <w:spacing w:val="15"/>
     </w:rPr>
   </w:style>
-  <w:style w:type="paragraph" w:styleId="Nagwek4">
+  <w:style w:type="paragraph" w:styleId="Heading4">
     <w:name w:val="heading 4"/>
-    <w:basedOn w:val="Normalny"/>
-    <w:next w:val="Normalny"/>
-    <w:link w:val="Nagwek4Znak"/>
+    <w:basedOn w:val="Normal"/>
+    <w:next w:val="Normal"/>
+    <w:link w:val="Heading4Char"/>
     <w:uiPriority w:val="9"/>
     <w:semiHidden/>
     <w:unhideWhenUsed/>
@@ -3680,11 +3719,11 @@
       <w:spacing w:val="10"/>
     </w:rPr>
   </w:style>
-  <w:style w:type="paragraph" w:styleId="Nagwek5">
+  <w:style w:type="paragraph" w:styleId="Heading5">
     <w:name w:val="heading 5"/>
-    <w:basedOn w:val="Normalny"/>
-    <w:next w:val="Normalny"/>
-    <w:link w:val="Nagwek5Znak"/>
+    <w:basedOn w:val="Normal"/>
+    <w:next w:val="Normal"/>
+    <w:link w:val="Heading5Char"/>
     <w:uiPriority w:val="9"/>
     <w:semiHidden/>
     <w:unhideWhenUsed/>
@@ -3703,11 +3742,11 @@
       <w:spacing w:val="10"/>
     </w:rPr>
   </w:style>
-  <w:style w:type="paragraph" w:styleId="Nagwek6">
+  <w:style w:type="paragraph" w:styleId="Heading6">
     <w:name w:val="heading 6"/>
-    <w:basedOn w:val="Normalny"/>
-    <w:next w:val="Normalny"/>
-    <w:link w:val="Nagwek6Znak"/>
+    <w:basedOn w:val="Normal"/>
+    <w:next w:val="Normal"/>
+    <w:link w:val="Heading6Char"/>
     <w:uiPriority w:val="9"/>
     <w:semiHidden/>
     <w:unhideWhenUsed/>
@@ -3726,11 +3765,11 @@
       <w:spacing w:val="10"/>
     </w:rPr>
   </w:style>
-  <w:style w:type="paragraph" w:styleId="Nagwek7">
+  <w:style w:type="paragraph" w:styleId="Heading7">
     <w:name w:val="heading 7"/>
-    <w:basedOn w:val="Normalny"/>
-    <w:next w:val="Normalny"/>
-    <w:link w:val="Nagwek7Znak"/>
+    <w:basedOn w:val="Normal"/>
+    <w:next w:val="Normal"/>
+    <w:link w:val="Heading7Char"/>
     <w:uiPriority w:val="9"/>
     <w:semiHidden/>
     <w:unhideWhenUsed/>
@@ -3746,11 +3785,11 @@
       <w:spacing w:val="10"/>
     </w:rPr>
   </w:style>
-  <w:style w:type="paragraph" w:styleId="Nagwek8">
+  <w:style w:type="paragraph" w:styleId="Heading8">
     <w:name w:val="heading 8"/>
-    <w:basedOn w:val="Normalny"/>
-    <w:next w:val="Normalny"/>
-    <w:link w:val="Nagwek8Znak"/>
+    <w:basedOn w:val="Normal"/>
+    <w:next w:val="Normal"/>
+    <w:link w:val="Heading8Char"/>
     <w:uiPriority w:val="9"/>
     <w:semiHidden/>
     <w:unhideWhenUsed/>
@@ -3767,11 +3806,11 @@
       <w:szCs w:val="18"/>
     </w:rPr>
   </w:style>
-  <w:style w:type="paragraph" w:styleId="Nagwek9">
+  <w:style w:type="paragraph" w:styleId="Heading9">
     <w:name w:val="heading 9"/>
-    <w:basedOn w:val="Normalny"/>
-    <w:next w:val="Normalny"/>
-    <w:link w:val="Nagwek9Znak"/>
+    <w:basedOn w:val="Normal"/>
+    <w:next w:val="Normal"/>
+    <w:link w:val="Heading9Char"/>
     <w:uiPriority w:val="9"/>
     <w:semiHidden/>
     <w:unhideWhenUsed/>
@@ -3790,13 +3829,13 @@
       <w:szCs w:val="18"/>
     </w:rPr>
   </w:style>
-  <w:style w:type="character" w:default="1" w:styleId="Domylnaczcionkaakapitu">
+  <w:style w:type="character" w:default="1" w:styleId="DefaultParagraphFont">
     <w:name w:val="Default Paragraph Font"/>
     <w:uiPriority w:val="1"/>
     <w:semiHidden/>
     <w:unhideWhenUsed/>
   </w:style>
-  <w:style w:type="table" w:default="1" w:styleId="Standardowy">
+  <w:style w:type="table" w:default="1" w:styleId="TableNormal">
     <w:name w:val="Normal Table"/>
     <w:uiPriority w:val="99"/>
     <w:semiHidden/>
@@ -3811,17 +3850,17 @@
       </w:tblCellMar>
     </w:tblPr>
   </w:style>
-  <w:style w:type="numbering" w:default="1" w:styleId="Bezlisty">
+  <w:style w:type="numbering" w:default="1" w:styleId="NoList">
     <w:name w:val="No List"/>
     <w:uiPriority w:val="99"/>
     <w:semiHidden/>
     <w:unhideWhenUsed/>
   </w:style>
-  <w:style w:type="paragraph" w:styleId="Tytu">
+  <w:style w:type="paragraph" w:styleId="Title">
     <w:name w:val="Title"/>
-    <w:basedOn w:val="Normalny"/>
-    <w:next w:val="Normalny"/>
-    <w:link w:val="TytuZnak"/>
+    <w:basedOn w:val="Normal"/>
+    <w:next w:val="Normal"/>
+    <w:link w:val="TitleChar"/>
     <w:uiPriority w:val="10"/>
     <w:qFormat/>
     <w:rsid w:val="00B923FE"/>
@@ -3837,10 +3876,10 @@
       <w:szCs w:val="52"/>
     </w:rPr>
   </w:style>
-  <w:style w:type="character" w:customStyle="1" w:styleId="TytuZnak">
-    <w:name w:val="Tytuł Znak"/>
-    <w:basedOn w:val="Domylnaczcionkaakapitu"/>
-    <w:link w:val="Tytu"/>
+  <w:style w:type="character" w:customStyle="1" w:styleId="TitleChar">
+    <w:name w:val="Title Char"/>
+    <w:basedOn w:val="DefaultParagraphFont"/>
+    <w:link w:val="Title"/>
     <w:uiPriority w:val="10"/>
     <w:rsid w:val="00B923FE"/>
     <w:rPr>
@@ -3852,10 +3891,10 @@
       <w:szCs w:val="52"/>
     </w:rPr>
   </w:style>
-  <w:style w:type="paragraph" w:styleId="Nagwek">
+  <w:style w:type="paragraph" w:styleId="Header">
     <w:name w:val="header"/>
-    <w:basedOn w:val="Normalny"/>
-    <w:link w:val="NagwekZnak"/>
+    <w:basedOn w:val="Normal"/>
+    <w:link w:val="HeaderChar"/>
     <w:uiPriority w:val="99"/>
     <w:unhideWhenUsed/>
     <w:rsid w:val="003B62AC"/>
@@ -3867,17 +3906,17 @@
       <w:spacing w:after="0" w:line="240" w:lineRule="auto"/>
     </w:pPr>
   </w:style>
-  <w:style w:type="character" w:customStyle="1" w:styleId="NagwekZnak">
-    <w:name w:val="Nagłówek Znak"/>
-    <w:basedOn w:val="Domylnaczcionkaakapitu"/>
-    <w:link w:val="Nagwek"/>
+  <w:style w:type="character" w:customStyle="1" w:styleId="HeaderChar">
+    <w:name w:val="Header Char"/>
+    <w:basedOn w:val="DefaultParagraphFont"/>
+    <w:link w:val="Header"/>
     <w:uiPriority w:val="99"/>
     <w:rsid w:val="003B62AC"/>
   </w:style>
-  <w:style w:type="paragraph" w:styleId="Stopka">
+  <w:style w:type="paragraph" w:styleId="Footer">
     <w:name w:val="footer"/>
-    <w:basedOn w:val="Normalny"/>
-    <w:link w:val="StopkaZnak"/>
+    <w:basedOn w:val="Normal"/>
+    <w:link w:val="FooterChar"/>
     <w:uiPriority w:val="99"/>
     <w:unhideWhenUsed/>
     <w:rsid w:val="003B62AC"/>
@@ -3889,17 +3928,17 @@
       <w:spacing w:after="0" w:line="240" w:lineRule="auto"/>
     </w:pPr>
   </w:style>
-  <w:style w:type="character" w:customStyle="1" w:styleId="StopkaZnak">
-    <w:name w:val="Stopka Znak"/>
-    <w:basedOn w:val="Domylnaczcionkaakapitu"/>
-    <w:link w:val="Stopka"/>
+  <w:style w:type="character" w:customStyle="1" w:styleId="FooterChar">
+    <w:name w:val="Footer Char"/>
+    <w:basedOn w:val="DefaultParagraphFont"/>
+    <w:link w:val="Footer"/>
     <w:uiPriority w:val="99"/>
     <w:rsid w:val="003B62AC"/>
   </w:style>
-  <w:style w:type="character" w:customStyle="1" w:styleId="Nagwek1Znak">
-    <w:name w:val="Nagłówek 1 Znak"/>
-    <w:basedOn w:val="Domylnaczcionkaakapitu"/>
-    <w:link w:val="Nagwek1"/>
+  <w:style w:type="character" w:customStyle="1" w:styleId="Heading1Char">
+    <w:name w:val="Heading 1 Char"/>
+    <w:basedOn w:val="DefaultParagraphFont"/>
+    <w:link w:val="Heading1"/>
     <w:uiPriority w:val="9"/>
     <w:rsid w:val="00B923FE"/>
     <w:rPr>
@@ -3911,7 +3950,7 @@
       <w:shd w:val="clear" w:color="auto" w:fill="5B9BD5" w:themeFill="accent1"/>
     </w:rPr>
   </w:style>
-  <w:style w:type="paragraph" w:styleId="Bezodstpw">
+  <w:style w:type="paragraph" w:styleId="NoSpacing">
     <w:name w:val="No Spacing"/>
     <w:uiPriority w:val="1"/>
     <w:qFormat/>
@@ -3920,10 +3959,10 @@
       <w:spacing w:after="0" w:line="240" w:lineRule="auto"/>
     </w:pPr>
   </w:style>
-  <w:style w:type="character" w:customStyle="1" w:styleId="Nagwek2Znak">
-    <w:name w:val="Nagłówek 2 Znak"/>
-    <w:basedOn w:val="Domylnaczcionkaakapitu"/>
-    <w:link w:val="Nagwek2"/>
+  <w:style w:type="character" w:customStyle="1" w:styleId="Heading2Char">
+    <w:name w:val="Heading 2 Char"/>
+    <w:basedOn w:val="DefaultParagraphFont"/>
+    <w:link w:val="Heading2"/>
     <w:uiPriority w:val="9"/>
     <w:rsid w:val="00B923FE"/>
     <w:rPr>
@@ -3932,9 +3971,9 @@
       <w:shd w:val="clear" w:color="auto" w:fill="DEEAF6" w:themeFill="accent1" w:themeFillTint="33"/>
     </w:rPr>
   </w:style>
-  <w:style w:type="paragraph" w:styleId="Akapitzlist">
+  <w:style w:type="paragraph" w:styleId="ListParagraph">
     <w:name w:val="List Paragraph"/>
-    <w:basedOn w:val="Normalny"/>
+    <w:basedOn w:val="Normal"/>
     <w:uiPriority w:val="34"/>
     <w:qFormat/>
     <w:rsid w:val="00B168C2"/>
@@ -3943,9 +3982,9 @@
       <w:contextualSpacing/>
     </w:pPr>
   </w:style>
-  <w:style w:type="table" w:styleId="Tabela-Siatka">
+  <w:style w:type="table" w:styleId="TableGrid">
     <w:name w:val="Table Grid"/>
-    <w:basedOn w:val="Standardowy"/>
+    <w:basedOn w:val="TableNormal"/>
     <w:uiPriority w:val="39"/>
     <w:rsid w:val="009C49FA"/>
     <w:pPr>
@@ -3962,9 +4001,9 @@
       </w:tblBorders>
     </w:tblPr>
   </w:style>
-  <w:style w:type="table" w:styleId="Tabelasiatki1jasnaakcent5">
+  <w:style w:type="table" w:styleId="GridTable1Light-Accent5">
     <w:name w:val="Grid Table 1 Light Accent 5"/>
-    <w:basedOn w:val="Standardowy"/>
+    <w:basedOn w:val="TableNormal"/>
     <w:uiPriority w:val="46"/>
     <w:rsid w:val="009C49FA"/>
     <w:pPr>
@@ -4019,9 +4058,9 @@
       </w:rPr>
     </w:tblStylePr>
   </w:style>
-  <w:style w:type="table" w:styleId="Tabelasiatki4">
+  <w:style w:type="table" w:styleId="GridTable4">
     <w:name w:val="Grid Table 4"/>
-    <w:basedOn w:val="Standardowy"/>
+    <w:basedOn w:val="TableNormal"/>
     <w:uiPriority w:val="49"/>
     <w:rsid w:val="009C49FA"/>
     <w:pPr>
@@ -4095,10 +4134,10 @@
       </w:tcPr>
     </w:tblStylePr>
   </w:style>
-  <w:style w:type="paragraph" w:styleId="Nagwekspisutreci">
+  <w:style w:type="paragraph" w:styleId="TOCHeading">
     <w:name w:val="TOC Heading"/>
-    <w:basedOn w:val="Nagwek1"/>
-    <w:next w:val="Normalny"/>
+    <w:basedOn w:val="Heading1"/>
+    <w:next w:val="Normal"/>
     <w:uiPriority w:val="39"/>
     <w:unhideWhenUsed/>
     <w:qFormat/>
@@ -4107,10 +4146,10 @@
       <w:outlineLvl w:val="9"/>
     </w:pPr>
   </w:style>
-  <w:style w:type="paragraph" w:styleId="Spistreci1">
+  <w:style w:type="paragraph" w:styleId="TOC1">
     <w:name w:val="toc 1"/>
-    <w:basedOn w:val="Normalny"/>
-    <w:next w:val="Normalny"/>
+    <w:basedOn w:val="Normal"/>
+    <w:next w:val="Normal"/>
     <w:autoRedefine/>
     <w:uiPriority w:val="39"/>
     <w:unhideWhenUsed/>
@@ -4119,10 +4158,10 @@
       <w:spacing w:after="100"/>
     </w:pPr>
   </w:style>
-  <w:style w:type="paragraph" w:styleId="Spistreci2">
+  <w:style w:type="paragraph" w:styleId="TOC2">
     <w:name w:val="toc 2"/>
-    <w:basedOn w:val="Normalny"/>
-    <w:next w:val="Normalny"/>
+    <w:basedOn w:val="Normal"/>
+    <w:next w:val="Normal"/>
     <w:autoRedefine/>
     <w:uiPriority w:val="39"/>
     <w:unhideWhenUsed/>
@@ -4132,9 +4171,9 @@
       <w:ind w:left="220"/>
     </w:pPr>
   </w:style>
-  <w:style w:type="character" w:styleId="Hipercze">
+  <w:style w:type="character" w:styleId="Hyperlink">
     <w:name w:val="Hyperlink"/>
-    <w:basedOn w:val="Domylnaczcionkaakapitu"/>
+    <w:basedOn w:val="DefaultParagraphFont"/>
     <w:uiPriority w:val="99"/>
     <w:unhideWhenUsed/>
     <w:rsid w:val="009C49FA"/>
@@ -4143,10 +4182,10 @@
       <w:u w:val="single"/>
     </w:rPr>
   </w:style>
-  <w:style w:type="character" w:customStyle="1" w:styleId="Nagwek3Znak">
-    <w:name w:val="Nagłówek 3 Znak"/>
-    <w:basedOn w:val="Domylnaczcionkaakapitu"/>
-    <w:link w:val="Nagwek3"/>
+  <w:style w:type="character" w:customStyle="1" w:styleId="Heading3Char">
+    <w:name w:val="Heading 3 Char"/>
+    <w:basedOn w:val="DefaultParagraphFont"/>
+    <w:link w:val="Heading3"/>
     <w:uiPriority w:val="9"/>
     <w:semiHidden/>
     <w:rsid w:val="00B923FE"/>
@@ -4156,10 +4195,10 @@
       <w:spacing w:val="15"/>
     </w:rPr>
   </w:style>
-  <w:style w:type="character" w:customStyle="1" w:styleId="Nagwek4Znak">
-    <w:name w:val="Nagłówek 4 Znak"/>
-    <w:basedOn w:val="Domylnaczcionkaakapitu"/>
-    <w:link w:val="Nagwek4"/>
+  <w:style w:type="character" w:customStyle="1" w:styleId="Heading4Char">
+    <w:name w:val="Heading 4 Char"/>
+    <w:basedOn w:val="DefaultParagraphFont"/>
+    <w:link w:val="Heading4"/>
     <w:uiPriority w:val="9"/>
     <w:semiHidden/>
     <w:rsid w:val="00B923FE"/>
@@ -4169,10 +4208,10 @@
       <w:spacing w:val="10"/>
     </w:rPr>
   </w:style>
-  <w:style w:type="character" w:customStyle="1" w:styleId="Nagwek5Znak">
-    <w:name w:val="Nagłówek 5 Znak"/>
-    <w:basedOn w:val="Domylnaczcionkaakapitu"/>
-    <w:link w:val="Nagwek5"/>
+  <w:style w:type="character" w:customStyle="1" w:styleId="Heading5Char">
+    <w:name w:val="Heading 5 Char"/>
+    <w:basedOn w:val="DefaultParagraphFont"/>
+    <w:link w:val="Heading5"/>
     <w:uiPriority w:val="9"/>
     <w:semiHidden/>
     <w:rsid w:val="00B923FE"/>
@@ -4182,10 +4221,10 @@
       <w:spacing w:val="10"/>
     </w:rPr>
   </w:style>
-  <w:style w:type="character" w:customStyle="1" w:styleId="Nagwek6Znak">
-    <w:name w:val="Nagłówek 6 Znak"/>
-    <w:basedOn w:val="Domylnaczcionkaakapitu"/>
-    <w:link w:val="Nagwek6"/>
+  <w:style w:type="character" w:customStyle="1" w:styleId="Heading6Char">
+    <w:name w:val="Heading 6 Char"/>
+    <w:basedOn w:val="DefaultParagraphFont"/>
+    <w:link w:val="Heading6"/>
     <w:uiPriority w:val="9"/>
     <w:semiHidden/>
     <w:rsid w:val="00B923FE"/>
@@ -4195,10 +4234,10 @@
       <w:spacing w:val="10"/>
     </w:rPr>
   </w:style>
-  <w:style w:type="character" w:customStyle="1" w:styleId="Nagwek7Znak">
-    <w:name w:val="Nagłówek 7 Znak"/>
-    <w:basedOn w:val="Domylnaczcionkaakapitu"/>
-    <w:link w:val="Nagwek7"/>
+  <w:style w:type="character" w:customStyle="1" w:styleId="Heading7Char">
+    <w:name w:val="Heading 7 Char"/>
+    <w:basedOn w:val="DefaultParagraphFont"/>
+    <w:link w:val="Heading7"/>
     <w:uiPriority w:val="9"/>
     <w:semiHidden/>
     <w:rsid w:val="00B923FE"/>
@@ -4208,10 +4247,10 @@
       <w:spacing w:val="10"/>
     </w:rPr>
   </w:style>
-  <w:style w:type="character" w:customStyle="1" w:styleId="Nagwek8Znak">
-    <w:name w:val="Nagłówek 8 Znak"/>
-    <w:basedOn w:val="Domylnaczcionkaakapitu"/>
-    <w:link w:val="Nagwek8"/>
+  <w:style w:type="character" w:customStyle="1" w:styleId="Heading8Char">
+    <w:name w:val="Heading 8 Char"/>
+    <w:basedOn w:val="DefaultParagraphFont"/>
+    <w:link w:val="Heading8"/>
     <w:uiPriority w:val="9"/>
     <w:semiHidden/>
     <w:rsid w:val="00B923FE"/>
@@ -4222,10 +4261,10 @@
       <w:szCs w:val="18"/>
     </w:rPr>
   </w:style>
-  <w:style w:type="character" w:customStyle="1" w:styleId="Nagwek9Znak">
-    <w:name w:val="Nagłówek 9 Znak"/>
-    <w:basedOn w:val="Domylnaczcionkaakapitu"/>
-    <w:link w:val="Nagwek9"/>
+  <w:style w:type="character" w:customStyle="1" w:styleId="Heading9Char">
+    <w:name w:val="Heading 9 Char"/>
+    <w:basedOn w:val="DefaultParagraphFont"/>
+    <w:link w:val="Heading9"/>
     <w:uiPriority w:val="9"/>
     <w:semiHidden/>
     <w:rsid w:val="00B923FE"/>
@@ -4238,10 +4277,10 @@
       <w:szCs w:val="18"/>
     </w:rPr>
   </w:style>
-  <w:style w:type="paragraph" w:styleId="Legenda">
+  <w:style w:type="paragraph" w:styleId="Caption">
     <w:name w:val="caption"/>
-    <w:basedOn w:val="Normalny"/>
-    <w:next w:val="Normalny"/>
+    <w:basedOn w:val="Normal"/>
+    <w:next w:val="Normal"/>
     <w:uiPriority w:val="35"/>
     <w:semiHidden/>
     <w:unhideWhenUsed/>
@@ -4255,11 +4294,11 @@
       <w:szCs w:val="16"/>
     </w:rPr>
   </w:style>
-  <w:style w:type="paragraph" w:styleId="Podtytu">
+  <w:style w:type="paragraph" w:styleId="Subtitle">
     <w:name w:val="Subtitle"/>
-    <w:basedOn w:val="Normalny"/>
-    <w:next w:val="Normalny"/>
-    <w:link w:val="PodtytuZnak"/>
+    <w:basedOn w:val="Normal"/>
+    <w:next w:val="Normal"/>
+    <w:link w:val="SubtitleChar"/>
     <w:uiPriority w:val="11"/>
     <w:qFormat/>
     <w:rsid w:val="00B923FE"/>
@@ -4274,10 +4313,10 @@
       <w:szCs w:val="21"/>
     </w:rPr>
   </w:style>
-  <w:style w:type="character" w:customStyle="1" w:styleId="PodtytuZnak">
-    <w:name w:val="Podtytuł Znak"/>
-    <w:basedOn w:val="Domylnaczcionkaakapitu"/>
-    <w:link w:val="Podtytu"/>
+  <w:style w:type="character" w:customStyle="1" w:styleId="SubtitleChar">
+    <w:name w:val="Subtitle Char"/>
+    <w:basedOn w:val="DefaultParagraphFont"/>
+    <w:link w:val="Subtitle"/>
     <w:uiPriority w:val="11"/>
     <w:rsid w:val="00B923FE"/>
     <w:rPr>
@@ -4288,7 +4327,7 @@
       <w:szCs w:val="21"/>
     </w:rPr>
   </w:style>
-  <w:style w:type="character" w:styleId="Pogrubienie">
+  <w:style w:type="character" w:styleId="Strong">
     <w:name w:val="Strong"/>
     <w:uiPriority w:val="22"/>
     <w:qFormat/>
@@ -4298,7 +4337,7 @@
       <w:bCs/>
     </w:rPr>
   </w:style>
-  <w:style w:type="character" w:styleId="Uwydatnienie">
+  <w:style w:type="character" w:styleId="Emphasis">
     <w:name w:val="Emphasis"/>
     <w:uiPriority w:val="20"/>
     <w:qFormat/>
@@ -4309,11 +4348,11 @@
       <w:spacing w:val="5"/>
     </w:rPr>
   </w:style>
-  <w:style w:type="paragraph" w:styleId="Cytat">
+  <w:style w:type="paragraph" w:styleId="Quote">
     <w:name w:val="Quote"/>
-    <w:basedOn w:val="Normalny"/>
-    <w:next w:val="Normalny"/>
-    <w:link w:val="CytatZnak"/>
+    <w:basedOn w:val="Normal"/>
+    <w:next w:val="Normal"/>
+    <w:link w:val="QuoteChar"/>
     <w:uiPriority w:val="29"/>
     <w:qFormat/>
     <w:rsid w:val="00B923FE"/>
@@ -4324,10 +4363,10 @@
       <w:szCs w:val="24"/>
     </w:rPr>
   </w:style>
-  <w:style w:type="character" w:customStyle="1" w:styleId="CytatZnak">
-    <w:name w:val="Cytat Znak"/>
-    <w:basedOn w:val="Domylnaczcionkaakapitu"/>
-    <w:link w:val="Cytat"/>
+  <w:style w:type="character" w:customStyle="1" w:styleId="QuoteChar">
+    <w:name w:val="Quote Char"/>
+    <w:basedOn w:val="DefaultParagraphFont"/>
+    <w:link w:val="Quote"/>
     <w:uiPriority w:val="29"/>
     <w:rsid w:val="00B923FE"/>
     <w:rPr>
@@ -4337,11 +4376,11 @@
       <w:szCs w:val="24"/>
     </w:rPr>
   </w:style>
-  <w:style w:type="paragraph" w:styleId="Cytatintensywny">
+  <w:style w:type="paragraph" w:styleId="IntenseQuote">
     <w:name w:val="Intense Quote"/>
-    <w:basedOn w:val="Normalny"/>
-    <w:next w:val="Normalny"/>
-    <w:link w:val="CytatintensywnyZnak"/>
+    <w:basedOn w:val="Normal"/>
+    <w:next w:val="Normal"/>
+    <w:link w:val="IntenseQuoteChar"/>
     <w:uiPriority w:val="30"/>
     <w:qFormat/>
     <w:rsid w:val="00B923FE"/>
@@ -4356,10 +4395,10 @@
       <w:szCs w:val="24"/>
     </w:rPr>
   </w:style>
-  <w:style w:type="character" w:customStyle="1" w:styleId="CytatintensywnyZnak">
-    <w:name w:val="Cytat intensywny Znak"/>
-    <w:basedOn w:val="Domylnaczcionkaakapitu"/>
-    <w:link w:val="Cytatintensywny"/>
+  <w:style w:type="character" w:customStyle="1" w:styleId="IntenseQuoteChar">
+    <w:name w:val="Intense Quote Char"/>
+    <w:basedOn w:val="DefaultParagraphFont"/>
+    <w:link w:val="IntenseQuote"/>
     <w:uiPriority w:val="30"/>
     <w:rsid w:val="00B923FE"/>
     <w:rPr>
@@ -4368,7 +4407,7 @@
       <w:szCs w:val="24"/>
     </w:rPr>
   </w:style>
-  <w:style w:type="character" w:styleId="Wyrnieniedelikatne">
+  <w:style w:type="character" w:styleId="SubtleEmphasis">
     <w:name w:val="Subtle Emphasis"/>
     <w:uiPriority w:val="19"/>
     <w:qFormat/>
@@ -4379,7 +4418,7 @@
       <w:color w:val="1F4D78" w:themeColor="accent1" w:themeShade="7F"/>
     </w:rPr>
   </w:style>
-  <w:style w:type="character" w:styleId="Wyrnienieintensywne">
+  <w:style w:type="character" w:styleId="IntenseEmphasis">
     <w:name w:val="Intense Emphasis"/>
     <w:uiPriority w:val="21"/>
     <w:qFormat/>
@@ -4392,7 +4431,7 @@
       <w:spacing w:val="10"/>
     </w:rPr>
   </w:style>
-  <w:style w:type="character" w:styleId="Odwoaniedelikatne">
+  <w:style w:type="character" w:styleId="SubtleReference">
     <w:name w:val="Subtle Reference"/>
     <w:uiPriority w:val="31"/>
     <w:qFormat/>
@@ -4403,7 +4442,7 @@
       <w:color w:val="5B9BD5" w:themeColor="accent1"/>
     </w:rPr>
   </w:style>
-  <w:style w:type="character" w:styleId="Odwoanieintensywne">
+  <w:style w:type="character" w:styleId="IntenseReference">
     <w:name w:val="Intense Reference"/>
     <w:uiPriority w:val="32"/>
     <w:qFormat/>
@@ -4417,7 +4456,7 @@
       <w:color w:val="5B9BD5" w:themeColor="accent1"/>
     </w:rPr>
   </w:style>
-  <w:style w:type="character" w:styleId="Tytuksiki">
+  <w:style w:type="character" w:styleId="BookTitle">
     <w:name w:val="Book Title"/>
     <w:uiPriority w:val="33"/>
     <w:qFormat/>
@@ -4699,7 +4738,7 @@
 </file>
 
 <file path=customXml/itemProps1.xml><?xml version="1.0" encoding="utf-8"?>
-<ds:datastoreItem xmlns:ds="http://schemas.openxmlformats.org/officeDocument/2006/customXml" ds:itemID="{8DE8BD58-15FB-4ED2-9FE6-E2C2946DB215}">
+<ds:datastoreItem xmlns:ds="http://schemas.openxmlformats.org/officeDocument/2006/customXml" ds:itemID="{44D58CBD-DDB4-4D5F-89FC-6DC9FA232D23}">
   <ds:schemaRefs>
     <ds:schemaRef ds:uri="http://schemas.openxmlformats.org/officeDocument/2006/bibliography"/>
   </ds:schemaRefs>

</xml_diff>